<commit_message>
add chapter 4 in report, change user interface design in question page
</commit_message>
<xml_diff>
--- a/document/FYP Final Report Template MPU.docx
+++ b/document/FYP Final Report Template MPU.docx
@@ -1,6 +1,6 @@
 
 <file path=word/document.xml><?xml version="1.0" encoding="utf-8"?>
-<w:document xmlns:wpc="http://schemas.microsoft.com/office/word/2010/wordprocessingCanvas" xmlns:cx="http://schemas.microsoft.com/office/drawing/2014/chartex" xmlns:cx1="http://schemas.microsoft.com/office/drawing/2015/9/8/chartex" xmlns:cx2="http://schemas.microsoft.com/office/drawing/2015/10/21/chartex" xmlns:cx3="http://schemas.microsoft.com/office/drawing/2016/5/9/chartex" xmlns:cx4="http://schemas.microsoft.com/office/drawing/2016/5/10/chartex" xmlns:cx5="http://schemas.microsoft.com/office/drawing/2016/5/11/chartex" xmlns:cx6="http://schemas.microsoft.com/office/drawing/2016/5/12/chartex" xmlns:cx7="http://schemas.microsoft.com/office/drawing/2016/5/13/chartex" xmlns:cx8="http://schemas.microsoft.com/office/drawing/2016/5/14/chartex" xmlns:mc="http://schemas.openxmlformats.org/markup-compatibility/2006" xmlns:aink="http://schemas.microsoft.com/office/drawing/2016/ink" xmlns:am3d="http://schemas.microsoft.com/office/drawing/2017/model3d" xmlns:o="urn:schemas-microsoft-com:office:office" xmlns:r="http://schemas.openxmlformats.org/officeDocument/2006/relationships" xmlns:m="http://schemas.openxmlformats.org/officeDocument/2006/math" xmlns:v="urn:schemas-microsoft-com:vml" xmlns:wp14="http://schemas.microsoft.com/office/word/2010/wordprocessingDrawing" xmlns:wp="http://schemas.openxmlformats.org/drawingml/2006/wordprocessingDrawing" xmlns:w10="urn:schemas-microsoft-com:office:word" xmlns:w="http://schemas.openxmlformats.org/wordprocessingml/2006/main" xmlns:w14="http://schemas.microsoft.com/office/word/2010/wordml" xmlns:w15="http://schemas.microsoft.com/office/word/2012/wordml" xmlns:w16cid="http://schemas.microsoft.com/office/word/2016/wordml/cid" xmlns:w16se="http://schemas.microsoft.com/office/word/2015/wordml/symex" xmlns:wpg="http://schemas.microsoft.com/office/word/2010/wordprocessingGroup" xmlns:wpi="http://schemas.microsoft.com/office/word/2010/wordprocessingInk" xmlns:wne="http://schemas.microsoft.com/office/word/2006/wordml" xmlns:wps="http://schemas.microsoft.com/office/word/2010/wordprocessingShape" mc:Ignorable="w14 w15 w16se w16cid wp14">
+<w:document xmlns:wpc="http://schemas.microsoft.com/office/word/2010/wordprocessingCanvas" xmlns:cx="http://schemas.microsoft.com/office/drawing/2014/chartex" xmlns:cx1="http://schemas.microsoft.com/office/drawing/2015/9/8/chartex" xmlns:cx2="http://schemas.microsoft.com/office/drawing/2015/10/21/chartex" xmlns:cx3="http://schemas.microsoft.com/office/drawing/2016/5/9/chartex" xmlns:cx4="http://schemas.microsoft.com/office/drawing/2016/5/10/chartex" xmlns:cx5="http://schemas.microsoft.com/office/drawing/2016/5/11/chartex" xmlns:cx6="http://schemas.microsoft.com/office/drawing/2016/5/12/chartex" xmlns:cx7="http://schemas.microsoft.com/office/drawing/2016/5/13/chartex" xmlns:cx8="http://schemas.microsoft.com/office/drawing/2016/5/14/chartex" xmlns:mc="http://schemas.openxmlformats.org/markup-compatibility/2006" xmlns:aink="http://schemas.microsoft.com/office/drawing/2016/ink" xmlns:am3d="http://schemas.microsoft.com/office/drawing/2017/model3d" xmlns:o="urn:schemas-microsoft-com:office:office" xmlns:oel="http://schemas.microsoft.com/office/2019/extlst" xmlns:r="http://schemas.openxmlformats.org/officeDocument/2006/relationships" xmlns:m="http://schemas.openxmlformats.org/officeDocument/2006/math" xmlns:v="urn:schemas-microsoft-com:vml" xmlns:wp14="http://schemas.microsoft.com/office/word/2010/wordprocessingDrawing" xmlns:wp="http://schemas.openxmlformats.org/drawingml/2006/wordprocessingDrawing" xmlns:w10="urn:schemas-microsoft-com:office:word" xmlns:w="http://schemas.openxmlformats.org/wordprocessingml/2006/main" xmlns:w14="http://schemas.microsoft.com/office/word/2010/wordml" xmlns:w15="http://schemas.microsoft.com/office/word/2012/wordml" xmlns:w16cex="http://schemas.microsoft.com/office/word/2018/wordml/cex" xmlns:w16cid="http://schemas.microsoft.com/office/word/2016/wordml/cid" xmlns:w16="http://schemas.microsoft.com/office/word/2018/wordml" xmlns:w16sdtdh="http://schemas.microsoft.com/office/word/2020/wordml/sdtdatahash" xmlns:w16se="http://schemas.microsoft.com/office/word/2015/wordml/symex" xmlns:wpg="http://schemas.microsoft.com/office/word/2010/wordprocessingGroup" xmlns:wpi="http://schemas.microsoft.com/office/word/2010/wordprocessingInk" xmlns:wne="http://schemas.microsoft.com/office/word/2006/wordml" xmlns:wps="http://schemas.microsoft.com/office/word/2010/wordprocessingShape" mc:Ignorable="w14 w15 w16se w16cid w16 w16cex w16sdtdh wp14">
   <w:body>
     <w:p>
       <w:pPr>
@@ -266,8 +266,6 @@
         </w:rPr>
         <w:t>3</w:t>
       </w:r>
-      <w:bookmarkStart w:id="3" w:name="_GoBack"/>
-      <w:bookmarkEnd w:id="3"/>
       <w:r>
         <w:rPr>
           <w:sz w:val="28"/>
@@ -854,8 +852,8 @@
       <w:pPr>
         <w:pStyle w:val="SectionHeading"/>
       </w:pPr>
-      <w:bookmarkStart w:id="4" w:name="_Toc378164300"/>
-      <w:bookmarkEnd w:id="4"/>
+      <w:bookmarkStart w:id="3" w:name="_Toc378164300"/>
+      <w:bookmarkEnd w:id="3"/>
       <w:r>
         <w:lastRenderedPageBreak/>
         <w:t>Declaration of Originality</w:t>
@@ -1060,7 +1058,6 @@
           <w:docPartUnique/>
         </w:docPartObj>
       </w:sdtPr>
-      <w:sdtEndPr/>
       <w:sdtContent>
         <w:p>
           <w:pPr>
@@ -2625,7 +2622,7 @@
       </w:sdtContent>
     </w:sdt>
     <w:p>
-      <w:bookmarkStart w:id="5" w:name="_Toc378164301"/>
+      <w:bookmarkStart w:id="4" w:name="_Toc378164301"/>
       <w:r>
         <w:br w:type="page"/>
       </w:r>
@@ -2824,7 +2821,7 @@
       <w:pPr>
         <w:pStyle w:val="Heading1"/>
       </w:pPr>
-      <w:bookmarkStart w:id="6" w:name="_Toc14275698"/>
+      <w:bookmarkStart w:id="5" w:name="_Toc14275698"/>
       <w:r>
         <w:lastRenderedPageBreak/>
         <w:t>Introduction</w:t>
@@ -2832,8 +2829,8 @@
       <w:bookmarkEnd w:id="0"/>
       <w:bookmarkEnd w:id="1"/>
       <w:bookmarkEnd w:id="2"/>
+      <w:bookmarkEnd w:id="4"/>
       <w:bookmarkEnd w:id="5"/>
-      <w:bookmarkEnd w:id="6"/>
       <w:r>
         <w:t xml:space="preserve"> </w:t>
       </w:r>
@@ -2952,22 +2949,22 @@
       <w:pPr>
         <w:pStyle w:val="Heading2"/>
       </w:pPr>
-      <w:bookmarkStart w:id="7" w:name="_Toc378164303"/>
-      <w:bookmarkStart w:id="8" w:name="_Toc14275699"/>
+      <w:bookmarkStart w:id="6" w:name="_Toc378164303"/>
+      <w:bookmarkStart w:id="7" w:name="_Toc14275699"/>
       <w:r>
         <w:t>Objectives</w:t>
       </w:r>
+      <w:bookmarkEnd w:id="6"/>
       <w:bookmarkEnd w:id="7"/>
+    </w:p>
+    <w:p>
+      <w:pPr>
+        <w:rPr>
+          <w:highlight w:val="green"/>
+        </w:rPr>
+      </w:pPr>
+      <w:bookmarkStart w:id="8" w:name="_Toc378164304"/>
       <w:bookmarkEnd w:id="8"/>
-    </w:p>
-    <w:p>
-      <w:pPr>
-        <w:rPr>
-          <w:highlight w:val="green"/>
-        </w:rPr>
-      </w:pPr>
-      <w:bookmarkStart w:id="9" w:name="_Toc378164304"/>
-      <w:bookmarkEnd w:id="9"/>
       <w:r>
         <w:rPr>
           <w:highlight w:val="green"/>
@@ -3063,7 +3060,7 @@
       <w:pPr>
         <w:pStyle w:val="Heading2"/>
       </w:pPr>
-      <w:bookmarkStart w:id="10" w:name="_Toc14275700"/>
+      <w:bookmarkStart w:id="9" w:name="_Toc14275700"/>
       <w:r>
         <w:t>R</w:t>
       </w:r>
@@ -3076,65 +3073,65 @@
       <w:r>
         <w:t>ssessment</w:t>
       </w:r>
+      <w:bookmarkEnd w:id="9"/>
+    </w:p>
+    <w:p>
+      <w:r>
+        <w:rPr>
+          <w:highlight w:val="green"/>
+        </w:rPr>
+        <w:t>Introduce the main risks of your project in this intro paragraph</w:t>
+      </w:r>
+    </w:p>
+    <w:p>
+      <w:pPr>
+        <w:pStyle w:val="Caption"/>
+      </w:pPr>
+      <w:bookmarkStart w:id="10" w:name="_Toc433936858"/>
+      <w:bookmarkStart w:id="11" w:name="_Toc449047390"/>
+      <w:bookmarkStart w:id="12" w:name="_Toc449539554"/>
+      <w:r>
+        <w:t xml:space="preserve">Table </w:t>
+      </w:r>
+      <w:r>
+        <w:fldChar w:fldCharType="begin"/>
+      </w:r>
+      <w:r>
+        <w:instrText xml:space="preserve"> SEQ Table \* ARABIC </w:instrText>
+      </w:r>
+      <w:r>
+        <w:fldChar w:fldCharType="separate"/>
+      </w:r>
+      <w:r>
+        <w:rPr>
+          <w:noProof/>
+        </w:rPr>
+        <w:t>1</w:t>
+      </w:r>
+      <w:r>
+        <w:rPr>
+          <w:noProof/>
+        </w:rPr>
+        <w:fldChar w:fldCharType="end"/>
+      </w:r>
+      <w:r>
+        <w:t>: Table</w:t>
+      </w:r>
+      <w:r>
+        <w:t xml:space="preserve"> of p</w:t>
+      </w:r>
+      <w:r>
+        <w:t xml:space="preserve">rioritized </w:t>
+      </w:r>
+      <w:r>
+        <w:t>r</w:t>
+      </w:r>
+      <w:r>
+        <w:t>isk</w:t>
+      </w:r>
       <w:bookmarkEnd w:id="10"/>
-    </w:p>
-    <w:p>
-      <w:r>
-        <w:rPr>
-          <w:highlight w:val="green"/>
-        </w:rPr>
-        <w:t>Introduce the main risks of your project in this intro paragraph</w:t>
-      </w:r>
-    </w:p>
-    <w:p>
-      <w:pPr>
-        <w:pStyle w:val="Caption"/>
-      </w:pPr>
-      <w:bookmarkStart w:id="11" w:name="_Toc433936858"/>
-      <w:bookmarkStart w:id="12" w:name="_Toc449047390"/>
-      <w:bookmarkStart w:id="13" w:name="_Toc449539554"/>
-      <w:r>
-        <w:t xml:space="preserve">Table </w:t>
-      </w:r>
-      <w:r>
-        <w:fldChar w:fldCharType="begin"/>
-      </w:r>
-      <w:r>
-        <w:instrText xml:space="preserve"> SEQ Table \* ARABIC </w:instrText>
-      </w:r>
-      <w:r>
-        <w:fldChar w:fldCharType="separate"/>
-      </w:r>
-      <w:r>
-        <w:rPr>
-          <w:noProof/>
-        </w:rPr>
-        <w:t>1</w:t>
-      </w:r>
-      <w:r>
-        <w:rPr>
-          <w:noProof/>
-        </w:rPr>
-        <w:fldChar w:fldCharType="end"/>
-      </w:r>
-      <w:r>
-        <w:t>: Table</w:t>
-      </w:r>
-      <w:r>
-        <w:t xml:space="preserve"> of p</w:t>
-      </w:r>
-      <w:r>
-        <w:t xml:space="preserve">rioritized </w:t>
-      </w:r>
-      <w:r>
-        <w:t>r</w:t>
-      </w:r>
-      <w:r>
-        <w:t>isk</w:t>
-      </w:r>
       <w:bookmarkEnd w:id="11"/>
       <w:bookmarkEnd w:id="12"/>
-      <w:bookmarkEnd w:id="13"/>
     </w:p>
     <w:tbl>
       <w:tblPr>
@@ -3973,8 +3970,8 @@
       <w:pPr>
         <w:pStyle w:val="Caption"/>
       </w:pPr>
-      <w:bookmarkStart w:id="14" w:name="_Toc449021830"/>
-      <w:bookmarkStart w:id="15" w:name="_Toc346350647"/>
+      <w:bookmarkStart w:id="13" w:name="_Toc449021830"/>
+      <w:bookmarkStart w:id="14" w:name="_Toc346350647"/>
       <w:r>
         <w:t xml:space="preserve">Figure </w:t>
       </w:r>
@@ -4062,125 +4059,143 @@
         </w:rPr>
         <w:t>olution</w:t>
       </w:r>
+      <w:bookmarkEnd w:id="13"/>
       <w:bookmarkEnd w:id="14"/>
+    </w:p>
+    <w:p>
+      <w:pPr>
+        <w:pStyle w:val="Heading2"/>
+      </w:pPr>
+      <w:bookmarkStart w:id="15" w:name="_Toc14275701"/>
+      <w:r>
+        <w:t>Summary</w:t>
+      </w:r>
       <w:bookmarkEnd w:id="15"/>
     </w:p>
     <w:p>
-      <w:pPr>
-        <w:pStyle w:val="Heading2"/>
-      </w:pPr>
-      <w:bookmarkStart w:id="16" w:name="_Toc14275701"/>
-      <w:r>
-        <w:t>Summary</w:t>
-      </w:r>
+      <w:r>
+        <w:rPr>
+          <w:highlight w:val="lightGray"/>
+        </w:rPr>
+        <w:t xml:space="preserve">The summary should be finished like this: This report is organized as follows: </w:t>
+      </w:r>
+      <w:r>
+        <w:rPr>
+          <w:highlight w:val="lightGray"/>
+        </w:rPr>
+        <w:t>Chapter</w:t>
+      </w:r>
+      <w:r>
+        <w:rPr>
+          <w:highlight w:val="lightGray"/>
+        </w:rPr>
+        <w:t xml:space="preserve"> 2 introduces the background of our work. </w:t>
+      </w:r>
+      <w:r>
+        <w:rPr>
+          <w:highlight w:val="lightGray"/>
+        </w:rPr>
+        <w:t xml:space="preserve">Chapter </w:t>
+      </w:r>
+      <w:r>
+        <w:rPr>
+          <w:highlight w:val="lightGray"/>
+        </w:rPr>
+        <w:t>3 presents our design approach. Chapter 4 shows the implementation details….</w:t>
+      </w:r>
+    </w:p>
+    <w:p/>
+    <w:p>
+      <w:pPr>
+        <w:pStyle w:val="Heading1"/>
+      </w:pPr>
+      <w:bookmarkStart w:id="16" w:name="_Toc378164305"/>
+      <w:bookmarkStart w:id="17" w:name="_Toc14275702"/>
       <w:bookmarkEnd w:id="16"/>
-    </w:p>
-    <w:p>
-      <w:r>
-        <w:rPr>
-          <w:highlight w:val="lightGray"/>
-        </w:rPr>
-        <w:t xml:space="preserve">The summary should be finished like this: This report is organized as follows: </w:t>
-      </w:r>
-      <w:r>
-        <w:rPr>
-          <w:highlight w:val="lightGray"/>
-        </w:rPr>
-        <w:t>Chapter</w:t>
-      </w:r>
-      <w:r>
-        <w:rPr>
-          <w:highlight w:val="lightGray"/>
-        </w:rPr>
-        <w:t xml:space="preserve"> 2 introduces the background of our work. </w:t>
-      </w:r>
-      <w:r>
-        <w:rPr>
-          <w:highlight w:val="lightGray"/>
-        </w:rPr>
-        <w:t xml:space="preserve">Chapter </w:t>
-      </w:r>
-      <w:r>
-        <w:rPr>
-          <w:highlight w:val="lightGray"/>
-        </w:rPr>
-        <w:t>3 presents our design approach. Chapter 4 shows the implementation details….</w:t>
-      </w:r>
-    </w:p>
-    <w:p/>
-    <w:p>
-      <w:pPr>
-        <w:pStyle w:val="Heading1"/>
-      </w:pPr>
-      <w:bookmarkStart w:id="17" w:name="_Toc378164305"/>
-      <w:bookmarkStart w:id="18" w:name="_Toc14275702"/>
-      <w:bookmarkEnd w:id="17"/>
       <w:r>
         <w:lastRenderedPageBreak/>
         <w:t>Background and Related Work</w:t>
       </w:r>
+      <w:bookmarkEnd w:id="17"/>
+    </w:p>
+    <w:p>
+      <w:pPr>
+        <w:rPr>
+          <w:highlight w:val="green"/>
+        </w:rPr>
+      </w:pPr>
+      <w:r>
+        <w:rPr>
+          <w:highlight w:val="green"/>
+        </w:rPr>
+        <w:t>In this chapter, you provide background information for readers to help them understand your project. There may be more than one sections on background domain.</w:t>
+      </w:r>
+    </w:p>
+    <w:p>
+      <w:r>
+        <w:rPr>
+          <w:highlight w:val="green"/>
+        </w:rPr>
+        <w:t xml:space="preserve">This chapter also provides detail about related work. In chapter 1, you should have mentioned some related works and explain how your project is related to them when you discuss relevancy. </w:t>
+      </w:r>
+      <w:r>
+        <w:rPr>
+          <w:highlight w:val="green"/>
+        </w:rPr>
+        <w:t>If you want to provide detail of related works, include them in</w:t>
+      </w:r>
+      <w:r>
+        <w:rPr>
+          <w:highlight w:val="green"/>
+        </w:rPr>
+        <w:t xml:space="preserve"> this chapter.</w:t>
+      </w:r>
+    </w:p>
+    <w:p>
+      <w:r>
+        <w:rPr>
+          <w:highlight w:val="green"/>
+        </w:rPr>
+        <w:t xml:space="preserve">Call this chapter “Background” if all related works </w:t>
+      </w:r>
+      <w:r>
+        <w:rPr>
+          <w:highlight w:val="green"/>
+        </w:rPr>
+        <w:t>have been</w:t>
+      </w:r>
+      <w:r>
+        <w:rPr>
+          <w:highlight w:val="green"/>
+        </w:rPr>
+        <w:t xml:space="preserve"> described in Chapter 1.</w:t>
+      </w:r>
+    </w:p>
+    <w:p>
+      <w:pPr>
+        <w:pStyle w:val="Heading2"/>
+      </w:pPr>
+      <w:bookmarkStart w:id="18" w:name="_Toc14275703"/>
+      <w:r>
+        <w:t>Domain 1</w:t>
+      </w:r>
       <w:bookmarkEnd w:id="18"/>
     </w:p>
     <w:p>
-      <w:pPr>
-        <w:rPr>
-          <w:highlight w:val="green"/>
-        </w:rPr>
-      </w:pPr>
-      <w:r>
-        <w:rPr>
-          <w:highlight w:val="green"/>
-        </w:rPr>
-        <w:t>In this chapter, you provide background information for readers to help them understand your project. There may be more than one sections on background domain.</w:t>
-      </w:r>
-    </w:p>
-    <w:p>
-      <w:r>
-        <w:rPr>
-          <w:highlight w:val="green"/>
-        </w:rPr>
-        <w:t xml:space="preserve">This chapter also provides detail about related work. In chapter 1, you should have mentioned some related works and explain how your project is related to them when you discuss relevancy. </w:t>
-      </w:r>
-      <w:r>
-        <w:rPr>
-          <w:highlight w:val="green"/>
-        </w:rPr>
-        <w:t>If you want to provide detail of related works, include them in</w:t>
-      </w:r>
-      <w:r>
-        <w:rPr>
-          <w:highlight w:val="green"/>
-        </w:rPr>
-        <w:t xml:space="preserve"> this chapter.</w:t>
-      </w:r>
-    </w:p>
-    <w:p>
-      <w:r>
-        <w:rPr>
-          <w:highlight w:val="green"/>
-        </w:rPr>
-        <w:t xml:space="preserve">Call this chapter “Background” if all related works </w:t>
-      </w:r>
-      <w:r>
-        <w:rPr>
-          <w:highlight w:val="green"/>
-        </w:rPr>
-        <w:t>have been</w:t>
-      </w:r>
-      <w:r>
-        <w:rPr>
-          <w:highlight w:val="green"/>
-        </w:rPr>
-        <w:t xml:space="preserve"> described in Chapter 1.</w:t>
+      <w:r>
+        <w:rPr>
+          <w:highlight w:val="lightGray"/>
+        </w:rPr>
+        <w:t>Sample text sample text Sample text sample text Sample text sample text Sample text sample text. Sample text sample text Sample text sample text, Sample text sample text Sample text sample text.</w:t>
       </w:r>
     </w:p>
     <w:p>
       <w:pPr>
         <w:pStyle w:val="Heading2"/>
       </w:pPr>
-      <w:bookmarkStart w:id="19" w:name="_Toc14275703"/>
-      <w:r>
-        <w:t>Domain 1</w:t>
+      <w:bookmarkStart w:id="19" w:name="_Toc14275704"/>
+      <w:r>
+        <w:t>Domain 2</w:t>
       </w:r>
       <w:bookmarkEnd w:id="19"/>
     </w:p>
@@ -4194,40 +4209,22 @@
     </w:p>
     <w:p>
       <w:pPr>
-        <w:pStyle w:val="Heading2"/>
-      </w:pPr>
-      <w:bookmarkStart w:id="20" w:name="_Toc14275704"/>
-      <w:r>
-        <w:t>Domain 2</w:t>
+        <w:pStyle w:val="Heading3"/>
+      </w:pPr>
+      <w:bookmarkStart w:id="20" w:name="_Toc14275705"/>
+      <w:r>
+        <w:t>A S</w:t>
+      </w:r>
+      <w:r>
+        <w:t xml:space="preserve">ubtopic in </w:t>
+      </w:r>
+      <w:r>
+        <w:t>D</w:t>
+      </w:r>
+      <w:r>
+        <w:t>omain 2</w:t>
       </w:r>
       <w:bookmarkEnd w:id="20"/>
-    </w:p>
-    <w:p>
-      <w:r>
-        <w:rPr>
-          <w:highlight w:val="lightGray"/>
-        </w:rPr>
-        <w:t>Sample text sample text Sample text sample text Sample text sample text Sample text sample text. Sample text sample text Sample text sample text, Sample text sample text Sample text sample text.</w:t>
-      </w:r>
-    </w:p>
-    <w:p>
-      <w:pPr>
-        <w:pStyle w:val="Heading3"/>
-      </w:pPr>
-      <w:bookmarkStart w:id="21" w:name="_Toc14275705"/>
-      <w:r>
-        <w:t>A S</w:t>
-      </w:r>
-      <w:r>
-        <w:t xml:space="preserve">ubtopic in </w:t>
-      </w:r>
-      <w:r>
-        <w:t>D</w:t>
-      </w:r>
-      <w:r>
-        <w:t>omain 2</w:t>
-      </w:r>
-      <w:bookmarkEnd w:id="21"/>
     </w:p>
     <w:p>
       <w:pPr>
@@ -4288,7 +4285,7 @@
       <w:pPr>
         <w:pStyle w:val="Heading3"/>
       </w:pPr>
-      <w:bookmarkStart w:id="22" w:name="_Toc14275706"/>
+      <w:bookmarkStart w:id="21" w:name="_Toc14275706"/>
       <w:r>
         <w:t xml:space="preserve">Another </w:t>
       </w:r>
@@ -4304,7 +4301,7 @@
       <w:r>
         <w:t>omain 2</w:t>
       </w:r>
-      <w:bookmarkEnd w:id="22"/>
+      <w:bookmarkEnd w:id="21"/>
     </w:p>
     <w:p>
       <w:r>
@@ -4318,12 +4315,12 @@
       <w:pPr>
         <w:pStyle w:val="Heading2"/>
       </w:pPr>
-      <w:bookmarkStart w:id="23" w:name="_Toc14275707"/>
+      <w:bookmarkStart w:id="22" w:name="_Toc14275707"/>
       <w:r>
         <w:lastRenderedPageBreak/>
         <w:t>Related Work</w:t>
       </w:r>
-      <w:bookmarkEnd w:id="23"/>
+      <w:bookmarkEnd w:id="22"/>
     </w:p>
     <w:p>
       <w:pPr>
@@ -4384,7 +4381,7 @@
       <w:pPr>
         <w:pStyle w:val="Heading1"/>
       </w:pPr>
-      <w:bookmarkStart w:id="24" w:name="_Toc14275708"/>
+      <w:bookmarkStart w:id="23" w:name="_Toc14275708"/>
       <w:r>
         <w:lastRenderedPageBreak/>
         <w:t xml:space="preserve">Design </w:t>
@@ -4392,7 +4389,7 @@
       <w:r>
         <w:t>Approach</w:t>
       </w:r>
-      <w:bookmarkEnd w:id="24"/>
+      <w:bookmarkEnd w:id="23"/>
     </w:p>
     <w:p>
       <w:pPr>
@@ -4571,11 +4568,29 @@
       <w:pPr>
         <w:pStyle w:val="Heading2"/>
       </w:pPr>
-      <w:bookmarkStart w:id="25" w:name="_Toc14275709"/>
+      <w:bookmarkStart w:id="24" w:name="_Toc14275709"/>
       <w:r>
         <w:lastRenderedPageBreak/>
         <w:t>First Topic</w:t>
       </w:r>
+      <w:bookmarkEnd w:id="24"/>
+    </w:p>
+    <w:p>
+      <w:r>
+        <w:rPr>
+          <w:highlight w:val="lightGray"/>
+        </w:rPr>
+        <w:t>Sample text sample text Sample text sample text Sample text sample text Sample text sample text. Sample text sample text Sample text sample text, Sample text sample text Sample text sample text.</w:t>
+      </w:r>
+    </w:p>
+    <w:p>
+      <w:pPr>
+        <w:pStyle w:val="Heading2"/>
+      </w:pPr>
+      <w:bookmarkStart w:id="25" w:name="_Toc14275710"/>
+      <w:r>
+        <w:t>Second Topic</w:t>
+      </w:r>
       <w:bookmarkEnd w:id="25"/>
     </w:p>
     <w:p>
@@ -4588,32 +4603,14 @@
     </w:p>
     <w:p>
       <w:pPr>
-        <w:pStyle w:val="Heading2"/>
-      </w:pPr>
-      <w:bookmarkStart w:id="26" w:name="_Toc14275710"/>
-      <w:r>
-        <w:t>Second Topic</w:t>
-      </w:r>
-      <w:bookmarkEnd w:id="26"/>
-    </w:p>
-    <w:p>
-      <w:r>
-        <w:rPr>
-          <w:highlight w:val="lightGray"/>
-        </w:rPr>
-        <w:t>Sample text sample text Sample text sample text Sample text sample text Sample text sample text. Sample text sample text Sample text sample text, Sample text sample text Sample text sample text.</w:t>
-      </w:r>
-    </w:p>
-    <w:p>
-      <w:pPr>
         <w:pStyle w:val="Heading1"/>
       </w:pPr>
-      <w:bookmarkStart w:id="27" w:name="_Toc14275711"/>
+      <w:bookmarkStart w:id="26" w:name="_Toc14275711"/>
       <w:r>
         <w:lastRenderedPageBreak/>
         <w:t>Implementation</w:t>
       </w:r>
-      <w:bookmarkEnd w:id="27"/>
+      <w:bookmarkEnd w:id="26"/>
     </w:p>
     <w:p>
       <w:pPr>
@@ -4743,10 +4740,28 @@
       <w:pPr>
         <w:pStyle w:val="Heading2"/>
       </w:pPr>
-      <w:bookmarkStart w:id="28" w:name="_Toc14275712"/>
+      <w:bookmarkStart w:id="27" w:name="_Toc14275712"/>
       <w:r>
         <w:t>First Topic</w:t>
       </w:r>
+      <w:bookmarkEnd w:id="27"/>
+    </w:p>
+    <w:p>
+      <w:r>
+        <w:rPr>
+          <w:highlight w:val="lightGray"/>
+        </w:rPr>
+        <w:t>Sample text sample text Sample text sample text Sample text sample text Sample text sample text. Sample text sample text Sample text sample text, Sample text sample text Sample text sample text.</w:t>
+      </w:r>
+    </w:p>
+    <w:p>
+      <w:pPr>
+        <w:pStyle w:val="Heading2"/>
+      </w:pPr>
+      <w:bookmarkStart w:id="28" w:name="_Toc14275713"/>
+      <w:r>
+        <w:t>Second Topic</w:t>
+      </w:r>
       <w:bookmarkEnd w:id="28"/>
     </w:p>
     <w:p>
@@ -4757,35 +4772,17 @@
         <w:t>Sample text sample text Sample text sample text Sample text sample text Sample text sample text. Sample text sample text Sample text sample text, Sample text sample text Sample text sample text.</w:t>
       </w:r>
     </w:p>
-    <w:p>
-      <w:pPr>
-        <w:pStyle w:val="Heading2"/>
-      </w:pPr>
-      <w:bookmarkStart w:id="29" w:name="_Toc14275713"/>
-      <w:r>
-        <w:t>Second Topic</w:t>
-      </w:r>
-      <w:bookmarkEnd w:id="29"/>
-    </w:p>
-    <w:p>
-      <w:r>
-        <w:rPr>
-          <w:highlight w:val="lightGray"/>
-        </w:rPr>
-        <w:t>Sample text sample text Sample text sample text Sample text sample text Sample text sample text. Sample text sample text Sample text sample text, Sample text sample text Sample text sample text.</w:t>
-      </w:r>
-    </w:p>
     <w:p/>
     <w:p>
       <w:pPr>
         <w:pStyle w:val="Heading1"/>
       </w:pPr>
-      <w:bookmarkStart w:id="30" w:name="_Toc14275714"/>
+      <w:bookmarkStart w:id="29" w:name="_Toc14275714"/>
       <w:r>
         <w:lastRenderedPageBreak/>
         <w:t>Results and Discussion</w:t>
       </w:r>
-      <w:bookmarkEnd w:id="30"/>
+      <w:bookmarkEnd w:id="29"/>
     </w:p>
     <w:p>
       <w:pPr>
@@ -4833,12 +4830,12 @@
       <w:pPr>
         <w:pStyle w:val="Heading1"/>
       </w:pPr>
-      <w:bookmarkStart w:id="31" w:name="_Toc14275715"/>
+      <w:bookmarkStart w:id="30" w:name="_Toc14275715"/>
       <w:r>
         <w:lastRenderedPageBreak/>
         <w:t>Conclusion and Further Work</w:t>
       </w:r>
-      <w:bookmarkEnd w:id="31"/>
+      <w:bookmarkEnd w:id="30"/>
     </w:p>
     <w:p>
       <w:pPr>
@@ -4936,12 +4933,12 @@
       <w:pPr>
         <w:pStyle w:val="Heading1withoutnumbering"/>
       </w:pPr>
-      <w:bookmarkStart w:id="32" w:name="_Toc14275716"/>
+      <w:bookmarkStart w:id="31" w:name="_Toc14275716"/>
       <w:r>
         <w:lastRenderedPageBreak/>
         <w:t>References</w:t>
       </w:r>
-      <w:bookmarkEnd w:id="32"/>
+      <w:bookmarkEnd w:id="31"/>
     </w:p>
     <w:p>
       <w:pPr>
@@ -5367,12 +5364,12 @@
       <w:pPr>
         <w:pStyle w:val="Heading1withoutnumbering"/>
       </w:pPr>
-      <w:bookmarkStart w:id="33" w:name="_Toc14275717"/>
+      <w:bookmarkStart w:id="32" w:name="_Toc14275717"/>
       <w:r>
         <w:lastRenderedPageBreak/>
         <w:t>Appendix A. Project Management</w:t>
       </w:r>
-      <w:bookmarkEnd w:id="33"/>
+      <w:bookmarkEnd w:id="32"/>
     </w:p>
     <w:p>
       <w:r>
@@ -5384,17 +5381,17 @@
       <w:pPr>
         <w:pStyle w:val="Heading1withoutnumbering"/>
       </w:pPr>
-      <w:bookmarkStart w:id="34" w:name="_Toc425869970"/>
-      <w:bookmarkStart w:id="35" w:name="_Toc14275718"/>
+      <w:bookmarkStart w:id="33" w:name="_Toc425869970"/>
+      <w:bookmarkStart w:id="34" w:name="_Toc14275718"/>
       <w:r>
         <w:lastRenderedPageBreak/>
         <w:t xml:space="preserve">Appendix B. </w:t>
       </w:r>
+      <w:bookmarkEnd w:id="33"/>
+      <w:r>
+        <w:t>Reflection</w:t>
+      </w:r>
       <w:bookmarkEnd w:id="34"/>
-      <w:r>
-        <w:t>Reflection</w:t>
-      </w:r>
-      <w:bookmarkEnd w:id="35"/>
     </w:p>
     <w:p>
       <w:pPr>
@@ -5460,7 +5457,7 @@
 </file>
 
 <file path=word/endnotes.xml><?xml version="1.0" encoding="utf-8"?>
-<w:endnotes xmlns:wpc="http://schemas.microsoft.com/office/word/2010/wordprocessingCanvas" xmlns:cx="http://schemas.microsoft.com/office/drawing/2014/chartex" xmlns:cx1="http://schemas.microsoft.com/office/drawing/2015/9/8/chartex" xmlns:cx2="http://schemas.microsoft.com/office/drawing/2015/10/21/chartex" xmlns:cx3="http://schemas.microsoft.com/office/drawing/2016/5/9/chartex" xmlns:cx4="http://schemas.microsoft.com/office/drawing/2016/5/10/chartex" xmlns:cx5="http://schemas.microsoft.com/office/drawing/2016/5/11/chartex" xmlns:cx6="http://schemas.microsoft.com/office/drawing/2016/5/12/chartex" xmlns:cx7="http://schemas.microsoft.com/office/drawing/2016/5/13/chartex" xmlns:cx8="http://schemas.microsoft.com/office/drawing/2016/5/14/chartex" xmlns:mc="http://schemas.openxmlformats.org/markup-compatibility/2006" xmlns:aink="http://schemas.microsoft.com/office/drawing/2016/ink" xmlns:am3d="http://schemas.microsoft.com/office/drawing/2017/model3d" xmlns:o="urn:schemas-microsoft-com:office:office" xmlns:r="http://schemas.openxmlformats.org/officeDocument/2006/relationships" xmlns:m="http://schemas.openxmlformats.org/officeDocument/2006/math" xmlns:v="urn:schemas-microsoft-com:vml" xmlns:wp14="http://schemas.microsoft.com/office/word/2010/wordprocessingDrawing" xmlns:wp="http://schemas.openxmlformats.org/drawingml/2006/wordprocessingDrawing" xmlns:w10="urn:schemas-microsoft-com:office:word" xmlns:w="http://schemas.openxmlformats.org/wordprocessingml/2006/main" xmlns:w14="http://schemas.microsoft.com/office/word/2010/wordml" xmlns:w15="http://schemas.microsoft.com/office/word/2012/wordml" xmlns:w16cid="http://schemas.microsoft.com/office/word/2016/wordml/cid" xmlns:w16se="http://schemas.microsoft.com/office/word/2015/wordml/symex" xmlns:wpg="http://schemas.microsoft.com/office/word/2010/wordprocessingGroup" xmlns:wpi="http://schemas.microsoft.com/office/word/2010/wordprocessingInk" xmlns:wne="http://schemas.microsoft.com/office/word/2006/wordml" xmlns:wps="http://schemas.microsoft.com/office/word/2010/wordprocessingShape" mc:Ignorable="w14 w15 w16se w16cid wp14">
+<w:endnotes xmlns:wpc="http://schemas.microsoft.com/office/word/2010/wordprocessingCanvas" xmlns:cx="http://schemas.microsoft.com/office/drawing/2014/chartex" xmlns:cx1="http://schemas.microsoft.com/office/drawing/2015/9/8/chartex" xmlns:cx2="http://schemas.microsoft.com/office/drawing/2015/10/21/chartex" xmlns:cx3="http://schemas.microsoft.com/office/drawing/2016/5/9/chartex" xmlns:cx4="http://schemas.microsoft.com/office/drawing/2016/5/10/chartex" xmlns:cx5="http://schemas.microsoft.com/office/drawing/2016/5/11/chartex" xmlns:cx6="http://schemas.microsoft.com/office/drawing/2016/5/12/chartex" xmlns:cx7="http://schemas.microsoft.com/office/drawing/2016/5/13/chartex" xmlns:cx8="http://schemas.microsoft.com/office/drawing/2016/5/14/chartex" xmlns:mc="http://schemas.openxmlformats.org/markup-compatibility/2006" xmlns:aink="http://schemas.microsoft.com/office/drawing/2016/ink" xmlns:am3d="http://schemas.microsoft.com/office/drawing/2017/model3d" xmlns:o="urn:schemas-microsoft-com:office:office" xmlns:oel="http://schemas.microsoft.com/office/2019/extlst" xmlns:r="http://schemas.openxmlformats.org/officeDocument/2006/relationships" xmlns:m="http://schemas.openxmlformats.org/officeDocument/2006/math" xmlns:v="urn:schemas-microsoft-com:vml" xmlns:wp14="http://schemas.microsoft.com/office/word/2010/wordprocessingDrawing" xmlns:wp="http://schemas.openxmlformats.org/drawingml/2006/wordprocessingDrawing" xmlns:w10="urn:schemas-microsoft-com:office:word" xmlns:w="http://schemas.openxmlformats.org/wordprocessingml/2006/main" xmlns:w14="http://schemas.microsoft.com/office/word/2010/wordml" xmlns:w15="http://schemas.microsoft.com/office/word/2012/wordml" xmlns:w16cex="http://schemas.microsoft.com/office/word/2018/wordml/cex" xmlns:w16cid="http://schemas.microsoft.com/office/word/2016/wordml/cid" xmlns:w16="http://schemas.microsoft.com/office/word/2018/wordml" xmlns:w16sdtdh="http://schemas.microsoft.com/office/word/2020/wordml/sdtdatahash" xmlns:w16se="http://schemas.microsoft.com/office/word/2015/wordml/symex" xmlns:wpg="http://schemas.microsoft.com/office/word/2010/wordprocessingGroup" xmlns:wpi="http://schemas.microsoft.com/office/word/2010/wordprocessingInk" xmlns:wne="http://schemas.microsoft.com/office/word/2006/wordml" xmlns:wps="http://schemas.microsoft.com/office/word/2010/wordprocessingShape" mc:Ignorable="w14 w15 w16se w16cid w16 w16cex w16sdtdh wp14">
   <w:endnote w:type="separator" w:id="-1">
     <w:p>
       <w:r>
@@ -5483,7 +5480,7 @@
 </file>
 
 <file path=word/footer1.xml><?xml version="1.0" encoding="utf-8"?>
-<w:ftr xmlns:wpc="http://schemas.microsoft.com/office/word/2010/wordprocessingCanvas" xmlns:cx="http://schemas.microsoft.com/office/drawing/2014/chartex" xmlns:cx1="http://schemas.microsoft.com/office/drawing/2015/9/8/chartex" xmlns:cx2="http://schemas.microsoft.com/office/drawing/2015/10/21/chartex" xmlns:cx3="http://schemas.microsoft.com/office/drawing/2016/5/9/chartex" xmlns:cx4="http://schemas.microsoft.com/office/drawing/2016/5/10/chartex" xmlns:cx5="http://schemas.microsoft.com/office/drawing/2016/5/11/chartex" xmlns:cx6="http://schemas.microsoft.com/office/drawing/2016/5/12/chartex" xmlns:cx7="http://schemas.microsoft.com/office/drawing/2016/5/13/chartex" xmlns:cx8="http://schemas.microsoft.com/office/drawing/2016/5/14/chartex" xmlns:mc="http://schemas.openxmlformats.org/markup-compatibility/2006" xmlns:aink="http://schemas.microsoft.com/office/drawing/2016/ink" xmlns:am3d="http://schemas.microsoft.com/office/drawing/2017/model3d" xmlns:o="urn:schemas-microsoft-com:office:office" xmlns:r="http://schemas.openxmlformats.org/officeDocument/2006/relationships" xmlns:m="http://schemas.openxmlformats.org/officeDocument/2006/math" xmlns:v="urn:schemas-microsoft-com:vml" xmlns:wp14="http://schemas.microsoft.com/office/word/2010/wordprocessingDrawing" xmlns:wp="http://schemas.openxmlformats.org/drawingml/2006/wordprocessingDrawing" xmlns:w10="urn:schemas-microsoft-com:office:word" xmlns:w="http://schemas.openxmlformats.org/wordprocessingml/2006/main" xmlns:w14="http://schemas.microsoft.com/office/word/2010/wordml" xmlns:w15="http://schemas.microsoft.com/office/word/2012/wordml" xmlns:w16cid="http://schemas.microsoft.com/office/word/2016/wordml/cid" xmlns:w16se="http://schemas.microsoft.com/office/word/2015/wordml/symex" xmlns:wpg="http://schemas.microsoft.com/office/word/2010/wordprocessingGroup" xmlns:wpi="http://schemas.microsoft.com/office/word/2010/wordprocessingInk" xmlns:wne="http://schemas.microsoft.com/office/word/2006/wordml" xmlns:wps="http://schemas.microsoft.com/office/word/2010/wordprocessingShape" mc:Ignorable="w14 w15 w16se w16cid wp14">
+<w:ftr xmlns:wpc="http://schemas.microsoft.com/office/word/2010/wordprocessingCanvas" xmlns:cx="http://schemas.microsoft.com/office/drawing/2014/chartex" xmlns:cx1="http://schemas.microsoft.com/office/drawing/2015/9/8/chartex" xmlns:cx2="http://schemas.microsoft.com/office/drawing/2015/10/21/chartex" xmlns:cx3="http://schemas.microsoft.com/office/drawing/2016/5/9/chartex" xmlns:cx4="http://schemas.microsoft.com/office/drawing/2016/5/10/chartex" xmlns:cx5="http://schemas.microsoft.com/office/drawing/2016/5/11/chartex" xmlns:cx6="http://schemas.microsoft.com/office/drawing/2016/5/12/chartex" xmlns:cx7="http://schemas.microsoft.com/office/drawing/2016/5/13/chartex" xmlns:cx8="http://schemas.microsoft.com/office/drawing/2016/5/14/chartex" xmlns:mc="http://schemas.openxmlformats.org/markup-compatibility/2006" xmlns:aink="http://schemas.microsoft.com/office/drawing/2016/ink" xmlns:am3d="http://schemas.microsoft.com/office/drawing/2017/model3d" xmlns:o="urn:schemas-microsoft-com:office:office" xmlns:oel="http://schemas.microsoft.com/office/2019/extlst" xmlns:r="http://schemas.openxmlformats.org/officeDocument/2006/relationships" xmlns:m="http://schemas.openxmlformats.org/officeDocument/2006/math" xmlns:v="urn:schemas-microsoft-com:vml" xmlns:wp14="http://schemas.microsoft.com/office/word/2010/wordprocessingDrawing" xmlns:wp="http://schemas.openxmlformats.org/drawingml/2006/wordprocessingDrawing" xmlns:w10="urn:schemas-microsoft-com:office:word" xmlns:w="http://schemas.openxmlformats.org/wordprocessingml/2006/main" xmlns:w14="http://schemas.microsoft.com/office/word/2010/wordml" xmlns:w15="http://schemas.microsoft.com/office/word/2012/wordml" xmlns:w16cex="http://schemas.microsoft.com/office/word/2018/wordml/cex" xmlns:w16cid="http://schemas.microsoft.com/office/word/2016/wordml/cid" xmlns:w16="http://schemas.microsoft.com/office/word/2018/wordml" xmlns:w16sdtdh="http://schemas.microsoft.com/office/word/2020/wordml/sdtdatahash" xmlns:w16se="http://schemas.microsoft.com/office/word/2015/wordml/symex" xmlns:wpg="http://schemas.microsoft.com/office/word/2010/wordprocessingGroup" xmlns:wpi="http://schemas.microsoft.com/office/word/2010/wordprocessingInk" xmlns:wne="http://schemas.microsoft.com/office/word/2006/wordml" xmlns:wps="http://schemas.microsoft.com/office/word/2010/wordprocessingShape" mc:Ignorable="w14 w15 w16se w16cid w16 w16cex w16sdtdh wp14">
   <w:p>
     <w:pPr>
       <w:pStyle w:val="Footer"/>
@@ -5493,7 +5490,7 @@
 </file>
 
 <file path=word/footer2.xml><?xml version="1.0" encoding="utf-8"?>
-<w:ftr xmlns:wpc="http://schemas.microsoft.com/office/word/2010/wordprocessingCanvas" xmlns:cx="http://schemas.microsoft.com/office/drawing/2014/chartex" xmlns:cx1="http://schemas.microsoft.com/office/drawing/2015/9/8/chartex" xmlns:cx2="http://schemas.microsoft.com/office/drawing/2015/10/21/chartex" xmlns:cx3="http://schemas.microsoft.com/office/drawing/2016/5/9/chartex" xmlns:cx4="http://schemas.microsoft.com/office/drawing/2016/5/10/chartex" xmlns:cx5="http://schemas.microsoft.com/office/drawing/2016/5/11/chartex" xmlns:cx6="http://schemas.microsoft.com/office/drawing/2016/5/12/chartex" xmlns:cx7="http://schemas.microsoft.com/office/drawing/2016/5/13/chartex" xmlns:cx8="http://schemas.microsoft.com/office/drawing/2016/5/14/chartex" xmlns:mc="http://schemas.openxmlformats.org/markup-compatibility/2006" xmlns:aink="http://schemas.microsoft.com/office/drawing/2016/ink" xmlns:am3d="http://schemas.microsoft.com/office/drawing/2017/model3d" xmlns:o="urn:schemas-microsoft-com:office:office" xmlns:r="http://schemas.openxmlformats.org/officeDocument/2006/relationships" xmlns:m="http://schemas.openxmlformats.org/officeDocument/2006/math" xmlns:v="urn:schemas-microsoft-com:vml" xmlns:wp14="http://schemas.microsoft.com/office/word/2010/wordprocessingDrawing" xmlns:wp="http://schemas.openxmlformats.org/drawingml/2006/wordprocessingDrawing" xmlns:w10="urn:schemas-microsoft-com:office:word" xmlns:w="http://schemas.openxmlformats.org/wordprocessingml/2006/main" xmlns:w14="http://schemas.microsoft.com/office/word/2010/wordml" xmlns:w15="http://schemas.microsoft.com/office/word/2012/wordml" xmlns:w16cid="http://schemas.microsoft.com/office/word/2016/wordml/cid" xmlns:w16se="http://schemas.microsoft.com/office/word/2015/wordml/symex" xmlns:wpg="http://schemas.microsoft.com/office/word/2010/wordprocessingGroup" xmlns:wpi="http://schemas.microsoft.com/office/word/2010/wordprocessingInk" xmlns:wne="http://schemas.microsoft.com/office/word/2006/wordml" xmlns:wps="http://schemas.microsoft.com/office/word/2010/wordprocessingShape" mc:Ignorable="w14 w15 w16se w16cid wp14">
+<w:ftr xmlns:wpc="http://schemas.microsoft.com/office/word/2010/wordprocessingCanvas" xmlns:cx="http://schemas.microsoft.com/office/drawing/2014/chartex" xmlns:cx1="http://schemas.microsoft.com/office/drawing/2015/9/8/chartex" xmlns:cx2="http://schemas.microsoft.com/office/drawing/2015/10/21/chartex" xmlns:cx3="http://schemas.microsoft.com/office/drawing/2016/5/9/chartex" xmlns:cx4="http://schemas.microsoft.com/office/drawing/2016/5/10/chartex" xmlns:cx5="http://schemas.microsoft.com/office/drawing/2016/5/11/chartex" xmlns:cx6="http://schemas.microsoft.com/office/drawing/2016/5/12/chartex" xmlns:cx7="http://schemas.microsoft.com/office/drawing/2016/5/13/chartex" xmlns:cx8="http://schemas.microsoft.com/office/drawing/2016/5/14/chartex" xmlns:mc="http://schemas.openxmlformats.org/markup-compatibility/2006" xmlns:aink="http://schemas.microsoft.com/office/drawing/2016/ink" xmlns:am3d="http://schemas.microsoft.com/office/drawing/2017/model3d" xmlns:o="urn:schemas-microsoft-com:office:office" xmlns:oel="http://schemas.microsoft.com/office/2019/extlst" xmlns:r="http://schemas.openxmlformats.org/officeDocument/2006/relationships" xmlns:m="http://schemas.openxmlformats.org/officeDocument/2006/math" xmlns:v="urn:schemas-microsoft-com:vml" xmlns:wp14="http://schemas.microsoft.com/office/word/2010/wordprocessingDrawing" xmlns:wp="http://schemas.openxmlformats.org/drawingml/2006/wordprocessingDrawing" xmlns:w10="urn:schemas-microsoft-com:office:word" xmlns:w="http://schemas.openxmlformats.org/wordprocessingml/2006/main" xmlns:w14="http://schemas.microsoft.com/office/word/2010/wordml" xmlns:w15="http://schemas.microsoft.com/office/word/2012/wordml" xmlns:w16cex="http://schemas.microsoft.com/office/word/2018/wordml/cex" xmlns:w16cid="http://schemas.microsoft.com/office/word/2016/wordml/cid" xmlns:w16="http://schemas.microsoft.com/office/word/2018/wordml" xmlns:w16sdtdh="http://schemas.microsoft.com/office/word/2020/wordml/sdtdatahash" xmlns:w16se="http://schemas.microsoft.com/office/word/2015/wordml/symex" xmlns:wpg="http://schemas.microsoft.com/office/word/2010/wordprocessingGroup" xmlns:wpi="http://schemas.microsoft.com/office/word/2010/wordprocessingInk" xmlns:wne="http://schemas.microsoft.com/office/word/2006/wordml" xmlns:wps="http://schemas.microsoft.com/office/word/2010/wordprocessingShape" mc:Ignorable="w14 w15 w16se w16cid w16 w16cex w16sdtdh wp14">
   <w:p>
     <w:pPr>
       <w:pStyle w:val="Footer"/>
@@ -5519,7 +5516,6 @@
           <w:docPartUnique/>
         </w:docPartObj>
       </w:sdtPr>
-      <w:sdtEndPr/>
       <w:sdtContent>
         <w:r>
           <w:fldChar w:fldCharType="begin"/>
@@ -5549,7 +5545,7 @@
 </file>
 
 <file path=word/footer3.xml><?xml version="1.0" encoding="utf-8"?>
-<w:ftr xmlns:wpc="http://schemas.microsoft.com/office/word/2010/wordprocessingCanvas" xmlns:cx="http://schemas.microsoft.com/office/drawing/2014/chartex" xmlns:cx1="http://schemas.microsoft.com/office/drawing/2015/9/8/chartex" xmlns:cx2="http://schemas.microsoft.com/office/drawing/2015/10/21/chartex" xmlns:cx3="http://schemas.microsoft.com/office/drawing/2016/5/9/chartex" xmlns:cx4="http://schemas.microsoft.com/office/drawing/2016/5/10/chartex" xmlns:cx5="http://schemas.microsoft.com/office/drawing/2016/5/11/chartex" xmlns:cx6="http://schemas.microsoft.com/office/drawing/2016/5/12/chartex" xmlns:cx7="http://schemas.microsoft.com/office/drawing/2016/5/13/chartex" xmlns:cx8="http://schemas.microsoft.com/office/drawing/2016/5/14/chartex" xmlns:mc="http://schemas.openxmlformats.org/markup-compatibility/2006" xmlns:aink="http://schemas.microsoft.com/office/drawing/2016/ink" xmlns:am3d="http://schemas.microsoft.com/office/drawing/2017/model3d" xmlns:o="urn:schemas-microsoft-com:office:office" xmlns:r="http://schemas.openxmlformats.org/officeDocument/2006/relationships" xmlns:m="http://schemas.openxmlformats.org/officeDocument/2006/math" xmlns:v="urn:schemas-microsoft-com:vml" xmlns:wp14="http://schemas.microsoft.com/office/word/2010/wordprocessingDrawing" xmlns:wp="http://schemas.openxmlformats.org/drawingml/2006/wordprocessingDrawing" xmlns:w10="urn:schemas-microsoft-com:office:word" xmlns:w="http://schemas.openxmlformats.org/wordprocessingml/2006/main" xmlns:w14="http://schemas.microsoft.com/office/word/2010/wordml" xmlns:w15="http://schemas.microsoft.com/office/word/2012/wordml" xmlns:w16cid="http://schemas.microsoft.com/office/word/2016/wordml/cid" xmlns:w16se="http://schemas.microsoft.com/office/word/2015/wordml/symex" xmlns:wpg="http://schemas.microsoft.com/office/word/2010/wordprocessingGroup" xmlns:wpi="http://schemas.microsoft.com/office/word/2010/wordprocessingInk" xmlns:wne="http://schemas.microsoft.com/office/word/2006/wordml" xmlns:wps="http://schemas.microsoft.com/office/word/2010/wordprocessingShape" mc:Ignorable="w14 w15 w16se w16cid wp14">
+<w:ftr xmlns:wpc="http://schemas.microsoft.com/office/word/2010/wordprocessingCanvas" xmlns:cx="http://schemas.microsoft.com/office/drawing/2014/chartex" xmlns:cx1="http://schemas.microsoft.com/office/drawing/2015/9/8/chartex" xmlns:cx2="http://schemas.microsoft.com/office/drawing/2015/10/21/chartex" xmlns:cx3="http://schemas.microsoft.com/office/drawing/2016/5/9/chartex" xmlns:cx4="http://schemas.microsoft.com/office/drawing/2016/5/10/chartex" xmlns:cx5="http://schemas.microsoft.com/office/drawing/2016/5/11/chartex" xmlns:cx6="http://schemas.microsoft.com/office/drawing/2016/5/12/chartex" xmlns:cx7="http://schemas.microsoft.com/office/drawing/2016/5/13/chartex" xmlns:cx8="http://schemas.microsoft.com/office/drawing/2016/5/14/chartex" xmlns:mc="http://schemas.openxmlformats.org/markup-compatibility/2006" xmlns:aink="http://schemas.microsoft.com/office/drawing/2016/ink" xmlns:am3d="http://schemas.microsoft.com/office/drawing/2017/model3d" xmlns:o="urn:schemas-microsoft-com:office:office" xmlns:oel="http://schemas.microsoft.com/office/2019/extlst" xmlns:r="http://schemas.openxmlformats.org/officeDocument/2006/relationships" xmlns:m="http://schemas.openxmlformats.org/officeDocument/2006/math" xmlns:v="urn:schemas-microsoft-com:vml" xmlns:wp14="http://schemas.microsoft.com/office/word/2010/wordprocessingDrawing" xmlns:wp="http://schemas.openxmlformats.org/drawingml/2006/wordprocessingDrawing" xmlns:w10="urn:schemas-microsoft-com:office:word" xmlns:w="http://schemas.openxmlformats.org/wordprocessingml/2006/main" xmlns:w14="http://schemas.microsoft.com/office/word/2010/wordml" xmlns:w15="http://schemas.microsoft.com/office/word/2012/wordml" xmlns:w16cex="http://schemas.microsoft.com/office/word/2018/wordml/cex" xmlns:w16cid="http://schemas.microsoft.com/office/word/2016/wordml/cid" xmlns:w16="http://schemas.microsoft.com/office/word/2018/wordml" xmlns:w16sdtdh="http://schemas.microsoft.com/office/word/2020/wordml/sdtdatahash" xmlns:w16se="http://schemas.microsoft.com/office/word/2015/wordml/symex" xmlns:wpg="http://schemas.microsoft.com/office/word/2010/wordprocessingGroup" xmlns:wpi="http://schemas.microsoft.com/office/word/2010/wordprocessingInk" xmlns:wne="http://schemas.microsoft.com/office/word/2006/wordml" xmlns:wps="http://schemas.microsoft.com/office/word/2010/wordprocessingShape" mc:Ignorable="w14 w15 w16se w16cid w16 w16cex w16sdtdh wp14">
   <w:p>
     <w:pPr>
       <w:pStyle w:val="Footer"/>
@@ -5559,7 +5555,7 @@
 </file>
 
 <file path=word/footnotes.xml><?xml version="1.0" encoding="utf-8"?>
-<w:footnotes xmlns:wpc="http://schemas.microsoft.com/office/word/2010/wordprocessingCanvas" xmlns:cx="http://schemas.microsoft.com/office/drawing/2014/chartex" xmlns:cx1="http://schemas.microsoft.com/office/drawing/2015/9/8/chartex" xmlns:cx2="http://schemas.microsoft.com/office/drawing/2015/10/21/chartex" xmlns:cx3="http://schemas.microsoft.com/office/drawing/2016/5/9/chartex" xmlns:cx4="http://schemas.microsoft.com/office/drawing/2016/5/10/chartex" xmlns:cx5="http://schemas.microsoft.com/office/drawing/2016/5/11/chartex" xmlns:cx6="http://schemas.microsoft.com/office/drawing/2016/5/12/chartex" xmlns:cx7="http://schemas.microsoft.com/office/drawing/2016/5/13/chartex" xmlns:cx8="http://schemas.microsoft.com/office/drawing/2016/5/14/chartex" xmlns:mc="http://schemas.openxmlformats.org/markup-compatibility/2006" xmlns:aink="http://schemas.microsoft.com/office/drawing/2016/ink" xmlns:am3d="http://schemas.microsoft.com/office/drawing/2017/model3d" xmlns:o="urn:schemas-microsoft-com:office:office" xmlns:r="http://schemas.openxmlformats.org/officeDocument/2006/relationships" xmlns:m="http://schemas.openxmlformats.org/officeDocument/2006/math" xmlns:v="urn:schemas-microsoft-com:vml" xmlns:wp14="http://schemas.microsoft.com/office/word/2010/wordprocessingDrawing" xmlns:wp="http://schemas.openxmlformats.org/drawingml/2006/wordprocessingDrawing" xmlns:w10="urn:schemas-microsoft-com:office:word" xmlns:w="http://schemas.openxmlformats.org/wordprocessingml/2006/main" xmlns:w14="http://schemas.microsoft.com/office/word/2010/wordml" xmlns:w15="http://schemas.microsoft.com/office/word/2012/wordml" xmlns:w16cid="http://schemas.microsoft.com/office/word/2016/wordml/cid" xmlns:w16se="http://schemas.microsoft.com/office/word/2015/wordml/symex" xmlns:wpg="http://schemas.microsoft.com/office/word/2010/wordprocessingGroup" xmlns:wpi="http://schemas.microsoft.com/office/word/2010/wordprocessingInk" xmlns:wne="http://schemas.microsoft.com/office/word/2006/wordml" xmlns:wps="http://schemas.microsoft.com/office/word/2010/wordprocessingShape" mc:Ignorable="w14 w15 w16se w16cid wp14">
+<w:footnotes xmlns:wpc="http://schemas.microsoft.com/office/word/2010/wordprocessingCanvas" xmlns:cx="http://schemas.microsoft.com/office/drawing/2014/chartex" xmlns:cx1="http://schemas.microsoft.com/office/drawing/2015/9/8/chartex" xmlns:cx2="http://schemas.microsoft.com/office/drawing/2015/10/21/chartex" xmlns:cx3="http://schemas.microsoft.com/office/drawing/2016/5/9/chartex" xmlns:cx4="http://schemas.microsoft.com/office/drawing/2016/5/10/chartex" xmlns:cx5="http://schemas.microsoft.com/office/drawing/2016/5/11/chartex" xmlns:cx6="http://schemas.microsoft.com/office/drawing/2016/5/12/chartex" xmlns:cx7="http://schemas.microsoft.com/office/drawing/2016/5/13/chartex" xmlns:cx8="http://schemas.microsoft.com/office/drawing/2016/5/14/chartex" xmlns:mc="http://schemas.openxmlformats.org/markup-compatibility/2006" xmlns:aink="http://schemas.microsoft.com/office/drawing/2016/ink" xmlns:am3d="http://schemas.microsoft.com/office/drawing/2017/model3d" xmlns:o="urn:schemas-microsoft-com:office:office" xmlns:oel="http://schemas.microsoft.com/office/2019/extlst" xmlns:r="http://schemas.openxmlformats.org/officeDocument/2006/relationships" xmlns:m="http://schemas.openxmlformats.org/officeDocument/2006/math" xmlns:v="urn:schemas-microsoft-com:vml" xmlns:wp14="http://schemas.microsoft.com/office/word/2010/wordprocessingDrawing" xmlns:wp="http://schemas.openxmlformats.org/drawingml/2006/wordprocessingDrawing" xmlns:w10="urn:schemas-microsoft-com:office:word" xmlns:w="http://schemas.openxmlformats.org/wordprocessingml/2006/main" xmlns:w14="http://schemas.microsoft.com/office/word/2010/wordml" xmlns:w15="http://schemas.microsoft.com/office/word/2012/wordml" xmlns:w16cex="http://schemas.microsoft.com/office/word/2018/wordml/cex" xmlns:w16cid="http://schemas.microsoft.com/office/word/2016/wordml/cid" xmlns:w16="http://schemas.microsoft.com/office/word/2018/wordml" xmlns:w16sdtdh="http://schemas.microsoft.com/office/word/2020/wordml/sdtdatahash" xmlns:w16se="http://schemas.microsoft.com/office/word/2015/wordml/symex" xmlns:wpg="http://schemas.microsoft.com/office/word/2010/wordprocessingGroup" xmlns:wpi="http://schemas.microsoft.com/office/word/2010/wordprocessingInk" xmlns:wne="http://schemas.microsoft.com/office/word/2006/wordml" xmlns:wps="http://schemas.microsoft.com/office/word/2010/wordprocessingShape" mc:Ignorable="w14 w15 w16se w16cid w16 w16cex w16sdtdh wp14">
   <w:footnote w:type="separator" w:id="-1">
     <w:p>
       <w:r>
@@ -5582,7 +5578,7 @@
 </file>
 
 <file path=word/header1.xml><?xml version="1.0" encoding="utf-8"?>
-<w:hdr xmlns:wpc="http://schemas.microsoft.com/office/word/2010/wordprocessingCanvas" xmlns:cx="http://schemas.microsoft.com/office/drawing/2014/chartex" xmlns:cx1="http://schemas.microsoft.com/office/drawing/2015/9/8/chartex" xmlns:cx2="http://schemas.microsoft.com/office/drawing/2015/10/21/chartex" xmlns:cx3="http://schemas.microsoft.com/office/drawing/2016/5/9/chartex" xmlns:cx4="http://schemas.microsoft.com/office/drawing/2016/5/10/chartex" xmlns:cx5="http://schemas.microsoft.com/office/drawing/2016/5/11/chartex" xmlns:cx6="http://schemas.microsoft.com/office/drawing/2016/5/12/chartex" xmlns:cx7="http://schemas.microsoft.com/office/drawing/2016/5/13/chartex" xmlns:cx8="http://schemas.microsoft.com/office/drawing/2016/5/14/chartex" xmlns:mc="http://schemas.openxmlformats.org/markup-compatibility/2006" xmlns:aink="http://schemas.microsoft.com/office/drawing/2016/ink" xmlns:am3d="http://schemas.microsoft.com/office/drawing/2017/model3d" xmlns:o="urn:schemas-microsoft-com:office:office" xmlns:r="http://schemas.openxmlformats.org/officeDocument/2006/relationships" xmlns:m="http://schemas.openxmlformats.org/officeDocument/2006/math" xmlns:v="urn:schemas-microsoft-com:vml" xmlns:wp14="http://schemas.microsoft.com/office/word/2010/wordprocessingDrawing" xmlns:wp="http://schemas.openxmlformats.org/drawingml/2006/wordprocessingDrawing" xmlns:w10="urn:schemas-microsoft-com:office:word" xmlns:w="http://schemas.openxmlformats.org/wordprocessingml/2006/main" xmlns:w14="http://schemas.microsoft.com/office/word/2010/wordml" xmlns:w15="http://schemas.microsoft.com/office/word/2012/wordml" xmlns:w16cid="http://schemas.microsoft.com/office/word/2016/wordml/cid" xmlns:w16se="http://schemas.microsoft.com/office/word/2015/wordml/symex" xmlns:wpg="http://schemas.microsoft.com/office/word/2010/wordprocessingGroup" xmlns:wpi="http://schemas.microsoft.com/office/word/2010/wordprocessingInk" xmlns:wne="http://schemas.microsoft.com/office/word/2006/wordml" xmlns:wps="http://schemas.microsoft.com/office/word/2010/wordprocessingShape" mc:Ignorable="w14 w15 w16se w16cid wp14">
+<w:hdr xmlns:wpc="http://schemas.microsoft.com/office/word/2010/wordprocessingCanvas" xmlns:cx="http://schemas.microsoft.com/office/drawing/2014/chartex" xmlns:cx1="http://schemas.microsoft.com/office/drawing/2015/9/8/chartex" xmlns:cx2="http://schemas.microsoft.com/office/drawing/2015/10/21/chartex" xmlns:cx3="http://schemas.microsoft.com/office/drawing/2016/5/9/chartex" xmlns:cx4="http://schemas.microsoft.com/office/drawing/2016/5/10/chartex" xmlns:cx5="http://schemas.microsoft.com/office/drawing/2016/5/11/chartex" xmlns:cx6="http://schemas.microsoft.com/office/drawing/2016/5/12/chartex" xmlns:cx7="http://schemas.microsoft.com/office/drawing/2016/5/13/chartex" xmlns:cx8="http://schemas.microsoft.com/office/drawing/2016/5/14/chartex" xmlns:mc="http://schemas.openxmlformats.org/markup-compatibility/2006" xmlns:aink="http://schemas.microsoft.com/office/drawing/2016/ink" xmlns:am3d="http://schemas.microsoft.com/office/drawing/2017/model3d" xmlns:o="urn:schemas-microsoft-com:office:office" xmlns:oel="http://schemas.microsoft.com/office/2019/extlst" xmlns:r="http://schemas.openxmlformats.org/officeDocument/2006/relationships" xmlns:m="http://schemas.openxmlformats.org/officeDocument/2006/math" xmlns:v="urn:schemas-microsoft-com:vml" xmlns:wp14="http://schemas.microsoft.com/office/word/2010/wordprocessingDrawing" xmlns:wp="http://schemas.openxmlformats.org/drawingml/2006/wordprocessingDrawing" xmlns:w10="urn:schemas-microsoft-com:office:word" xmlns:w="http://schemas.openxmlformats.org/wordprocessingml/2006/main" xmlns:w14="http://schemas.microsoft.com/office/word/2010/wordml" xmlns:w15="http://schemas.microsoft.com/office/word/2012/wordml" xmlns:w16cex="http://schemas.microsoft.com/office/word/2018/wordml/cex" xmlns:w16cid="http://schemas.microsoft.com/office/word/2016/wordml/cid" xmlns:w16="http://schemas.microsoft.com/office/word/2018/wordml" xmlns:w16sdtdh="http://schemas.microsoft.com/office/word/2020/wordml/sdtdatahash" xmlns:w16se="http://schemas.microsoft.com/office/word/2015/wordml/symex" xmlns:wpg="http://schemas.microsoft.com/office/word/2010/wordprocessingGroup" xmlns:wpi="http://schemas.microsoft.com/office/word/2010/wordprocessingInk" xmlns:wne="http://schemas.microsoft.com/office/word/2006/wordml" xmlns:wps="http://schemas.microsoft.com/office/word/2010/wordprocessingShape" mc:Ignorable="w14 w15 w16se w16cid w16 w16cex w16sdtdh wp14">
   <w:p>
     <w:pPr>
       <w:pStyle w:val="Header"/>
@@ -5592,7 +5588,7 @@
 </file>
 
 <file path=word/header2.xml><?xml version="1.0" encoding="utf-8"?>
-<w:hdr xmlns:wpc="http://schemas.microsoft.com/office/word/2010/wordprocessingCanvas" xmlns:cx="http://schemas.microsoft.com/office/drawing/2014/chartex" xmlns:cx1="http://schemas.microsoft.com/office/drawing/2015/9/8/chartex" xmlns:cx2="http://schemas.microsoft.com/office/drawing/2015/10/21/chartex" xmlns:cx3="http://schemas.microsoft.com/office/drawing/2016/5/9/chartex" xmlns:cx4="http://schemas.microsoft.com/office/drawing/2016/5/10/chartex" xmlns:cx5="http://schemas.microsoft.com/office/drawing/2016/5/11/chartex" xmlns:cx6="http://schemas.microsoft.com/office/drawing/2016/5/12/chartex" xmlns:cx7="http://schemas.microsoft.com/office/drawing/2016/5/13/chartex" xmlns:cx8="http://schemas.microsoft.com/office/drawing/2016/5/14/chartex" xmlns:mc="http://schemas.openxmlformats.org/markup-compatibility/2006" xmlns:aink="http://schemas.microsoft.com/office/drawing/2016/ink" xmlns:am3d="http://schemas.microsoft.com/office/drawing/2017/model3d" xmlns:o="urn:schemas-microsoft-com:office:office" xmlns:r="http://schemas.openxmlformats.org/officeDocument/2006/relationships" xmlns:m="http://schemas.openxmlformats.org/officeDocument/2006/math" xmlns:v="urn:schemas-microsoft-com:vml" xmlns:wp14="http://schemas.microsoft.com/office/word/2010/wordprocessingDrawing" xmlns:wp="http://schemas.openxmlformats.org/drawingml/2006/wordprocessingDrawing" xmlns:w10="urn:schemas-microsoft-com:office:word" xmlns:w="http://schemas.openxmlformats.org/wordprocessingml/2006/main" xmlns:w14="http://schemas.microsoft.com/office/word/2010/wordml" xmlns:w15="http://schemas.microsoft.com/office/word/2012/wordml" xmlns:w16cid="http://schemas.microsoft.com/office/word/2016/wordml/cid" xmlns:w16se="http://schemas.microsoft.com/office/word/2015/wordml/symex" xmlns:wpg="http://schemas.microsoft.com/office/word/2010/wordprocessingGroup" xmlns:wpi="http://schemas.microsoft.com/office/word/2010/wordprocessingInk" xmlns:wne="http://schemas.microsoft.com/office/word/2006/wordml" xmlns:wps="http://schemas.microsoft.com/office/word/2010/wordprocessingShape" mc:Ignorable="w14 w15 w16se w16cid wp14">
+<w:hdr xmlns:wpc="http://schemas.microsoft.com/office/word/2010/wordprocessingCanvas" xmlns:cx="http://schemas.microsoft.com/office/drawing/2014/chartex" xmlns:cx1="http://schemas.microsoft.com/office/drawing/2015/9/8/chartex" xmlns:cx2="http://schemas.microsoft.com/office/drawing/2015/10/21/chartex" xmlns:cx3="http://schemas.microsoft.com/office/drawing/2016/5/9/chartex" xmlns:cx4="http://schemas.microsoft.com/office/drawing/2016/5/10/chartex" xmlns:cx5="http://schemas.microsoft.com/office/drawing/2016/5/11/chartex" xmlns:cx6="http://schemas.microsoft.com/office/drawing/2016/5/12/chartex" xmlns:cx7="http://schemas.microsoft.com/office/drawing/2016/5/13/chartex" xmlns:cx8="http://schemas.microsoft.com/office/drawing/2016/5/14/chartex" xmlns:mc="http://schemas.openxmlformats.org/markup-compatibility/2006" xmlns:aink="http://schemas.microsoft.com/office/drawing/2016/ink" xmlns:am3d="http://schemas.microsoft.com/office/drawing/2017/model3d" xmlns:o="urn:schemas-microsoft-com:office:office" xmlns:oel="http://schemas.microsoft.com/office/2019/extlst" xmlns:r="http://schemas.openxmlformats.org/officeDocument/2006/relationships" xmlns:m="http://schemas.openxmlformats.org/officeDocument/2006/math" xmlns:v="urn:schemas-microsoft-com:vml" xmlns:wp14="http://schemas.microsoft.com/office/word/2010/wordprocessingDrawing" xmlns:wp="http://schemas.openxmlformats.org/drawingml/2006/wordprocessingDrawing" xmlns:w10="urn:schemas-microsoft-com:office:word" xmlns:w="http://schemas.openxmlformats.org/wordprocessingml/2006/main" xmlns:w14="http://schemas.microsoft.com/office/word/2010/wordml" xmlns:w15="http://schemas.microsoft.com/office/word/2012/wordml" xmlns:w16cex="http://schemas.microsoft.com/office/word/2018/wordml/cex" xmlns:w16cid="http://schemas.microsoft.com/office/word/2016/wordml/cid" xmlns:w16="http://schemas.microsoft.com/office/word/2018/wordml" xmlns:w16sdtdh="http://schemas.microsoft.com/office/word/2020/wordml/sdtdatahash" xmlns:w16se="http://schemas.microsoft.com/office/word/2015/wordml/symex" xmlns:wpg="http://schemas.microsoft.com/office/word/2010/wordprocessingGroup" xmlns:wpi="http://schemas.microsoft.com/office/word/2010/wordprocessingInk" xmlns:wne="http://schemas.microsoft.com/office/word/2006/wordml" xmlns:wps="http://schemas.microsoft.com/office/word/2010/wordprocessingShape" mc:Ignorable="w14 w15 w16se w16cid w16 w16cex w16sdtdh wp14">
   <w:p>
     <w:pPr>
       <w:pStyle w:val="Header"/>
@@ -5602,7 +5598,7 @@
 </file>
 
 <file path=word/header3.xml><?xml version="1.0" encoding="utf-8"?>
-<w:hdr xmlns:wpc="http://schemas.microsoft.com/office/word/2010/wordprocessingCanvas" xmlns:cx="http://schemas.microsoft.com/office/drawing/2014/chartex" xmlns:cx1="http://schemas.microsoft.com/office/drawing/2015/9/8/chartex" xmlns:cx2="http://schemas.microsoft.com/office/drawing/2015/10/21/chartex" xmlns:cx3="http://schemas.microsoft.com/office/drawing/2016/5/9/chartex" xmlns:cx4="http://schemas.microsoft.com/office/drawing/2016/5/10/chartex" xmlns:cx5="http://schemas.microsoft.com/office/drawing/2016/5/11/chartex" xmlns:cx6="http://schemas.microsoft.com/office/drawing/2016/5/12/chartex" xmlns:cx7="http://schemas.microsoft.com/office/drawing/2016/5/13/chartex" xmlns:cx8="http://schemas.microsoft.com/office/drawing/2016/5/14/chartex" xmlns:mc="http://schemas.openxmlformats.org/markup-compatibility/2006" xmlns:aink="http://schemas.microsoft.com/office/drawing/2016/ink" xmlns:am3d="http://schemas.microsoft.com/office/drawing/2017/model3d" xmlns:o="urn:schemas-microsoft-com:office:office" xmlns:r="http://schemas.openxmlformats.org/officeDocument/2006/relationships" xmlns:m="http://schemas.openxmlformats.org/officeDocument/2006/math" xmlns:v="urn:schemas-microsoft-com:vml" xmlns:wp14="http://schemas.microsoft.com/office/word/2010/wordprocessingDrawing" xmlns:wp="http://schemas.openxmlformats.org/drawingml/2006/wordprocessingDrawing" xmlns:w10="urn:schemas-microsoft-com:office:word" xmlns:w="http://schemas.openxmlformats.org/wordprocessingml/2006/main" xmlns:w14="http://schemas.microsoft.com/office/word/2010/wordml" xmlns:w15="http://schemas.microsoft.com/office/word/2012/wordml" xmlns:w16cid="http://schemas.microsoft.com/office/word/2016/wordml/cid" xmlns:w16se="http://schemas.microsoft.com/office/word/2015/wordml/symex" xmlns:wpg="http://schemas.microsoft.com/office/word/2010/wordprocessingGroup" xmlns:wpi="http://schemas.microsoft.com/office/word/2010/wordprocessingInk" xmlns:wne="http://schemas.microsoft.com/office/word/2006/wordml" xmlns:wps="http://schemas.microsoft.com/office/word/2010/wordprocessingShape" mc:Ignorable="w14 w15 w16se w16cid wp14">
+<w:hdr xmlns:wpc="http://schemas.microsoft.com/office/word/2010/wordprocessingCanvas" xmlns:cx="http://schemas.microsoft.com/office/drawing/2014/chartex" xmlns:cx1="http://schemas.microsoft.com/office/drawing/2015/9/8/chartex" xmlns:cx2="http://schemas.microsoft.com/office/drawing/2015/10/21/chartex" xmlns:cx3="http://schemas.microsoft.com/office/drawing/2016/5/9/chartex" xmlns:cx4="http://schemas.microsoft.com/office/drawing/2016/5/10/chartex" xmlns:cx5="http://schemas.microsoft.com/office/drawing/2016/5/11/chartex" xmlns:cx6="http://schemas.microsoft.com/office/drawing/2016/5/12/chartex" xmlns:cx7="http://schemas.microsoft.com/office/drawing/2016/5/13/chartex" xmlns:cx8="http://schemas.microsoft.com/office/drawing/2016/5/14/chartex" xmlns:mc="http://schemas.openxmlformats.org/markup-compatibility/2006" xmlns:aink="http://schemas.microsoft.com/office/drawing/2016/ink" xmlns:am3d="http://schemas.microsoft.com/office/drawing/2017/model3d" xmlns:o="urn:schemas-microsoft-com:office:office" xmlns:oel="http://schemas.microsoft.com/office/2019/extlst" xmlns:r="http://schemas.openxmlformats.org/officeDocument/2006/relationships" xmlns:m="http://schemas.openxmlformats.org/officeDocument/2006/math" xmlns:v="urn:schemas-microsoft-com:vml" xmlns:wp14="http://schemas.microsoft.com/office/word/2010/wordprocessingDrawing" xmlns:wp="http://schemas.openxmlformats.org/drawingml/2006/wordprocessingDrawing" xmlns:w10="urn:schemas-microsoft-com:office:word" xmlns:w="http://schemas.openxmlformats.org/wordprocessingml/2006/main" xmlns:w14="http://schemas.microsoft.com/office/word/2010/wordml" xmlns:w15="http://schemas.microsoft.com/office/word/2012/wordml" xmlns:w16cex="http://schemas.microsoft.com/office/word/2018/wordml/cex" xmlns:w16cid="http://schemas.microsoft.com/office/word/2016/wordml/cid" xmlns:w16="http://schemas.microsoft.com/office/word/2018/wordml" xmlns:w16sdtdh="http://schemas.microsoft.com/office/word/2020/wordml/sdtdatahash" xmlns:w16se="http://schemas.microsoft.com/office/word/2015/wordml/symex" xmlns:wpg="http://schemas.microsoft.com/office/word/2010/wordprocessingGroup" xmlns:wpi="http://schemas.microsoft.com/office/word/2010/wordprocessingInk" xmlns:wne="http://schemas.microsoft.com/office/word/2006/wordml" xmlns:wps="http://schemas.microsoft.com/office/word/2010/wordprocessingShape" mc:Ignorable="w14 w15 w16se w16cid w16 w16cex w16sdtdh wp14">
   <w:p>
     <w:pPr>
       <w:pStyle w:val="Header"/>
@@ -5612,7 +5608,7 @@
 </file>
 
 <file path=word/numbering.xml><?xml version="1.0" encoding="utf-8"?>
-<w:numbering xmlns:wpc="http://schemas.microsoft.com/office/word/2010/wordprocessingCanvas" xmlns:cx="http://schemas.microsoft.com/office/drawing/2014/chartex" xmlns:cx1="http://schemas.microsoft.com/office/drawing/2015/9/8/chartex" xmlns:cx2="http://schemas.microsoft.com/office/drawing/2015/10/21/chartex" xmlns:cx3="http://schemas.microsoft.com/office/drawing/2016/5/9/chartex" xmlns:cx4="http://schemas.microsoft.com/office/drawing/2016/5/10/chartex" xmlns:cx5="http://schemas.microsoft.com/office/drawing/2016/5/11/chartex" xmlns:cx6="http://schemas.microsoft.com/office/drawing/2016/5/12/chartex" xmlns:cx7="http://schemas.microsoft.com/office/drawing/2016/5/13/chartex" xmlns:cx8="http://schemas.microsoft.com/office/drawing/2016/5/14/chartex" xmlns:mc="http://schemas.openxmlformats.org/markup-compatibility/2006" xmlns:aink="http://schemas.microsoft.com/office/drawing/2016/ink" xmlns:am3d="http://schemas.microsoft.com/office/drawing/2017/model3d" xmlns:o="urn:schemas-microsoft-com:office:office" xmlns:r="http://schemas.openxmlformats.org/officeDocument/2006/relationships" xmlns:m="http://schemas.openxmlformats.org/officeDocument/2006/math" xmlns:v="urn:schemas-microsoft-com:vml" xmlns:wp14="http://schemas.microsoft.com/office/word/2010/wordprocessingDrawing" xmlns:wp="http://schemas.openxmlformats.org/drawingml/2006/wordprocessingDrawing" xmlns:w10="urn:schemas-microsoft-com:office:word" xmlns:w="http://schemas.openxmlformats.org/wordprocessingml/2006/main" xmlns:w14="http://schemas.microsoft.com/office/word/2010/wordml" xmlns:w15="http://schemas.microsoft.com/office/word/2012/wordml" xmlns:w16cid="http://schemas.microsoft.com/office/word/2016/wordml/cid" xmlns:w16se="http://schemas.microsoft.com/office/word/2015/wordml/symex" xmlns:wpg="http://schemas.microsoft.com/office/word/2010/wordprocessingGroup" xmlns:wpi="http://schemas.microsoft.com/office/word/2010/wordprocessingInk" xmlns:wne="http://schemas.microsoft.com/office/word/2006/wordml" xmlns:wps="http://schemas.microsoft.com/office/word/2010/wordprocessingShape" mc:Ignorable="w14 w15 w16se w16cid wp14">
+<w:numbering xmlns:wpc="http://schemas.microsoft.com/office/word/2010/wordprocessingCanvas" xmlns:cx="http://schemas.microsoft.com/office/drawing/2014/chartex" xmlns:cx1="http://schemas.microsoft.com/office/drawing/2015/9/8/chartex" xmlns:cx2="http://schemas.microsoft.com/office/drawing/2015/10/21/chartex" xmlns:cx3="http://schemas.microsoft.com/office/drawing/2016/5/9/chartex" xmlns:cx4="http://schemas.microsoft.com/office/drawing/2016/5/10/chartex" xmlns:cx5="http://schemas.microsoft.com/office/drawing/2016/5/11/chartex" xmlns:cx6="http://schemas.microsoft.com/office/drawing/2016/5/12/chartex" xmlns:cx7="http://schemas.microsoft.com/office/drawing/2016/5/13/chartex" xmlns:cx8="http://schemas.microsoft.com/office/drawing/2016/5/14/chartex" xmlns:mc="http://schemas.openxmlformats.org/markup-compatibility/2006" xmlns:aink="http://schemas.microsoft.com/office/drawing/2016/ink" xmlns:am3d="http://schemas.microsoft.com/office/drawing/2017/model3d" xmlns:o="urn:schemas-microsoft-com:office:office" xmlns:oel="http://schemas.microsoft.com/office/2019/extlst" xmlns:r="http://schemas.openxmlformats.org/officeDocument/2006/relationships" xmlns:m="http://schemas.openxmlformats.org/officeDocument/2006/math" xmlns:v="urn:schemas-microsoft-com:vml" xmlns:wp14="http://schemas.microsoft.com/office/word/2010/wordprocessingDrawing" xmlns:wp="http://schemas.openxmlformats.org/drawingml/2006/wordprocessingDrawing" xmlns:w10="urn:schemas-microsoft-com:office:word" xmlns:w="http://schemas.openxmlformats.org/wordprocessingml/2006/main" xmlns:w14="http://schemas.microsoft.com/office/word/2010/wordml" xmlns:w15="http://schemas.microsoft.com/office/word/2012/wordml" xmlns:w16cex="http://schemas.microsoft.com/office/word/2018/wordml/cex" xmlns:w16cid="http://schemas.microsoft.com/office/word/2016/wordml/cid" xmlns:w16="http://schemas.microsoft.com/office/word/2018/wordml" xmlns:w16sdtdh="http://schemas.microsoft.com/office/word/2020/wordml/sdtdatahash" xmlns:w16se="http://schemas.microsoft.com/office/word/2015/wordml/symex" xmlns:wpg="http://schemas.microsoft.com/office/word/2010/wordprocessingGroup" xmlns:wpi="http://schemas.microsoft.com/office/word/2010/wordprocessingInk" xmlns:wne="http://schemas.microsoft.com/office/word/2006/wordml" xmlns:wps="http://schemas.microsoft.com/office/word/2010/wordprocessingShape" mc:Ignorable="w14 w15 w16se w16cid w16 w16cex w16sdtdh wp14">
   <w:abstractNum w:abstractNumId="0" w15:restartNumberingAfterBreak="0">
     <w:nsid w:val="FFFFFF7C"/>
     <w:multiLevelType w:val="singleLevel"/>
@@ -9196,149 +9192,149 @@
       </w:pPr>
     </w:lvl>
   </w:abstractNum>
-  <w:num w:numId="1">
+  <w:num w:numId="1" w16cid:durableId="450439303">
     <w:abstractNumId w:val="32"/>
   </w:num>
-  <w:num w:numId="2">
+  <w:num w:numId="2" w16cid:durableId="1294018013">
     <w:abstractNumId w:val="32"/>
   </w:num>
-  <w:num w:numId="3">
+  <w:num w:numId="3" w16cid:durableId="1127242858">
     <w:abstractNumId w:val="32"/>
   </w:num>
-  <w:num w:numId="4">
+  <w:num w:numId="4" w16cid:durableId="76751515">
     <w:abstractNumId w:val="10"/>
   </w:num>
-  <w:num w:numId="5">
+  <w:num w:numId="5" w16cid:durableId="1613629158">
     <w:abstractNumId w:val="17"/>
   </w:num>
-  <w:num w:numId="6">
+  <w:num w:numId="6" w16cid:durableId="428543982">
     <w:abstractNumId w:val="35"/>
   </w:num>
-  <w:num w:numId="7">
+  <w:num w:numId="7" w16cid:durableId="2133475081">
     <w:abstractNumId w:val="11"/>
   </w:num>
-  <w:num w:numId="8">
+  <w:num w:numId="8" w16cid:durableId="830147072">
     <w:abstractNumId w:val="13"/>
   </w:num>
-  <w:num w:numId="9">
+  <w:num w:numId="9" w16cid:durableId="1216770189">
     <w:abstractNumId w:val="43"/>
   </w:num>
-  <w:num w:numId="10">
+  <w:num w:numId="10" w16cid:durableId="702561755">
     <w:abstractNumId w:val="33"/>
   </w:num>
-  <w:num w:numId="11">
+  <w:num w:numId="11" w16cid:durableId="456988814">
     <w:abstractNumId w:val="30"/>
   </w:num>
-  <w:num w:numId="12">
+  <w:num w:numId="12" w16cid:durableId="64911547">
     <w:abstractNumId w:val="39"/>
   </w:num>
-  <w:num w:numId="13">
+  <w:num w:numId="13" w16cid:durableId="1472748065">
     <w:abstractNumId w:val="26"/>
   </w:num>
-  <w:num w:numId="14">
+  <w:num w:numId="14" w16cid:durableId="1505362003">
     <w:abstractNumId w:val="18"/>
   </w:num>
-  <w:num w:numId="15">
+  <w:num w:numId="15" w16cid:durableId="20208945">
     <w:abstractNumId w:val="31"/>
   </w:num>
-  <w:num w:numId="16">
+  <w:num w:numId="16" w16cid:durableId="1230070376">
     <w:abstractNumId w:val="36"/>
   </w:num>
-  <w:num w:numId="17">
+  <w:num w:numId="17" w16cid:durableId="2121796678">
     <w:abstractNumId w:val="16"/>
   </w:num>
-  <w:num w:numId="18">
+  <w:num w:numId="18" w16cid:durableId="150223619">
     <w:abstractNumId w:val="37"/>
   </w:num>
-  <w:num w:numId="19">
+  <w:num w:numId="19" w16cid:durableId="4790668">
     <w:abstractNumId w:val="14"/>
   </w:num>
-  <w:num w:numId="20">
+  <w:num w:numId="20" w16cid:durableId="2139103896">
     <w:abstractNumId w:val="42"/>
   </w:num>
-  <w:num w:numId="21">
+  <w:num w:numId="21" w16cid:durableId="832917100">
     <w:abstractNumId w:val="24"/>
   </w:num>
-  <w:num w:numId="22">
+  <w:num w:numId="22" w16cid:durableId="1522276612">
     <w:abstractNumId w:val="34"/>
   </w:num>
-  <w:num w:numId="23">
+  <w:num w:numId="23" w16cid:durableId="499469151">
     <w:abstractNumId w:val="12"/>
   </w:num>
-  <w:num w:numId="24">
+  <w:num w:numId="24" w16cid:durableId="24328327">
     <w:abstractNumId w:val="21"/>
   </w:num>
-  <w:num w:numId="25">
+  <w:num w:numId="25" w16cid:durableId="1835801839">
     <w:abstractNumId w:val="25"/>
   </w:num>
-  <w:num w:numId="26">
+  <w:num w:numId="26" w16cid:durableId="670066920">
     <w:abstractNumId w:val="9"/>
   </w:num>
-  <w:num w:numId="27">
+  <w:num w:numId="27" w16cid:durableId="1115322908">
     <w:abstractNumId w:val="7"/>
   </w:num>
-  <w:num w:numId="28">
+  <w:num w:numId="28" w16cid:durableId="797796542">
     <w:abstractNumId w:val="6"/>
   </w:num>
-  <w:num w:numId="29">
+  <w:num w:numId="29" w16cid:durableId="520902904">
     <w:abstractNumId w:val="5"/>
   </w:num>
-  <w:num w:numId="30">
+  <w:num w:numId="30" w16cid:durableId="108555164">
     <w:abstractNumId w:val="4"/>
   </w:num>
-  <w:num w:numId="31">
+  <w:num w:numId="31" w16cid:durableId="1010983108">
     <w:abstractNumId w:val="8"/>
   </w:num>
-  <w:num w:numId="32">
+  <w:num w:numId="32" w16cid:durableId="101650185">
     <w:abstractNumId w:val="3"/>
   </w:num>
-  <w:num w:numId="33">
+  <w:num w:numId="33" w16cid:durableId="600140943">
     <w:abstractNumId w:val="2"/>
   </w:num>
-  <w:num w:numId="34">
+  <w:num w:numId="34" w16cid:durableId="902448083">
     <w:abstractNumId w:val="1"/>
   </w:num>
-  <w:num w:numId="35">
+  <w:num w:numId="35" w16cid:durableId="611281817">
     <w:abstractNumId w:val="0"/>
   </w:num>
-  <w:num w:numId="36">
+  <w:num w:numId="36" w16cid:durableId="823815507">
     <w:abstractNumId w:val="41"/>
   </w:num>
-  <w:num w:numId="37">
+  <w:num w:numId="37" w16cid:durableId="1863519183">
     <w:abstractNumId w:val="19"/>
   </w:num>
-  <w:num w:numId="38">
+  <w:num w:numId="38" w16cid:durableId="2070685379">
     <w:abstractNumId w:val="27"/>
   </w:num>
-  <w:num w:numId="39">
+  <w:num w:numId="39" w16cid:durableId="357632279">
     <w:abstractNumId w:val="22"/>
   </w:num>
-  <w:num w:numId="40">
+  <w:num w:numId="40" w16cid:durableId="1431438072">
     <w:abstractNumId w:val="29"/>
   </w:num>
-  <w:num w:numId="41">
+  <w:num w:numId="41" w16cid:durableId="270867123">
     <w:abstractNumId w:val="23"/>
   </w:num>
-  <w:num w:numId="42">
+  <w:num w:numId="42" w16cid:durableId="803352333">
     <w:abstractNumId w:val="20"/>
   </w:num>
-  <w:num w:numId="43">
+  <w:num w:numId="43" w16cid:durableId="668368064">
     <w:abstractNumId w:val="40"/>
   </w:num>
-  <w:num w:numId="44">
+  <w:num w:numId="44" w16cid:durableId="907495049">
     <w:abstractNumId w:val="15"/>
   </w:num>
-  <w:num w:numId="45">
+  <w:num w:numId="45" w16cid:durableId="1888370865">
     <w:abstractNumId w:val="38"/>
   </w:num>
-  <w:num w:numId="46">
+  <w:num w:numId="46" w16cid:durableId="1065839253">
     <w:abstractNumId w:val="28"/>
   </w:num>
 </w:numbering>
 </file>
 
 <file path=word/styles.xml><?xml version="1.0" encoding="utf-8"?>
-<w:styles xmlns:mc="http://schemas.openxmlformats.org/markup-compatibility/2006" xmlns:r="http://schemas.openxmlformats.org/officeDocument/2006/relationships" xmlns:w="http://schemas.openxmlformats.org/wordprocessingml/2006/main" xmlns:w14="http://schemas.microsoft.com/office/word/2010/wordml" xmlns:w15="http://schemas.microsoft.com/office/word/2012/wordml" xmlns:w16cid="http://schemas.microsoft.com/office/word/2016/wordml/cid" xmlns:w16se="http://schemas.microsoft.com/office/word/2015/wordml/symex" mc:Ignorable="w14 w15 w16se w16cid">
+<w:styles xmlns:mc="http://schemas.openxmlformats.org/markup-compatibility/2006" xmlns:r="http://schemas.openxmlformats.org/officeDocument/2006/relationships" xmlns:w="http://schemas.openxmlformats.org/wordprocessingml/2006/main" xmlns:w14="http://schemas.microsoft.com/office/word/2010/wordml" xmlns:w15="http://schemas.microsoft.com/office/word/2012/wordml" xmlns:w16cex="http://schemas.microsoft.com/office/word/2018/wordml/cex" xmlns:w16cid="http://schemas.microsoft.com/office/word/2016/wordml/cid" xmlns:w16="http://schemas.microsoft.com/office/word/2018/wordml" xmlns:w16sdtdh="http://schemas.microsoft.com/office/word/2020/wordml/sdtdatahash" xmlns:w16se="http://schemas.microsoft.com/office/word/2015/wordml/symex" mc:Ignorable="w14 w15 w16se w16cid w16 w16cex w16sdtdh">
   <w:docDefaults>
     <w:rPrDefault>
       <w:rPr>
@@ -9354,7 +9350,7 @@
       </w:pPr>
     </w:pPrDefault>
   </w:docDefaults>
-  <w:latentStyles w:defLockedState="0" w:defUIPriority="99" w:defSemiHidden="0" w:defUnhideWhenUsed="0" w:defQFormat="0" w:count="375">
+  <w:latentStyles w:defLockedState="0" w:defUIPriority="99" w:defSemiHidden="0" w:defUnhideWhenUsed="0" w:defQFormat="0" w:count="376">
     <w:lsdException w:name="Normal" w:uiPriority="0" w:qFormat="1"/>
     <w:lsdException w:name="heading 1" w:uiPriority="0" w:qFormat="1"/>
     <w:lsdException w:name="heading 2" w:semiHidden="1" w:uiPriority="9" w:unhideWhenUsed="1" w:qFormat="1"/>
@@ -9460,7 +9456,6 @@
     <w:lsdException w:name="HTML Sample" w:semiHidden="1" w:unhideWhenUsed="1"/>
     <w:lsdException w:name="HTML Typewriter" w:semiHidden="1" w:unhideWhenUsed="1"/>
     <w:lsdException w:name="HTML Variable" w:semiHidden="1" w:unhideWhenUsed="1"/>
-    <w:lsdException w:name="Normal Table" w:semiHidden="1" w:unhideWhenUsed="1"/>
     <w:lsdException w:name="annotation subject" w:semiHidden="1" w:unhideWhenUsed="1"/>
     <w:lsdException w:name="No List" w:semiHidden="1" w:unhideWhenUsed="1"/>
     <w:lsdException w:name="Outline List 1" w:semiHidden="1" w:unhideWhenUsed="1"/>
@@ -9507,10 +9502,8 @@
     <w:lsdException w:name="Table Subtle 2" w:semiHidden="1" w:unhideWhenUsed="1"/>
     <w:lsdException w:name="Table Web 1" w:semiHidden="1" w:unhideWhenUsed="1"/>
     <w:lsdException w:name="Table Web 2" w:semiHidden="1" w:unhideWhenUsed="1"/>
-    <w:lsdException w:name="Table Web 3" w:semiHidden="1" w:unhideWhenUsed="1"/>
     <w:lsdException w:name="Balloon Text" w:semiHidden="1" w:unhideWhenUsed="1"/>
     <w:lsdException w:name="Table Grid" w:uiPriority="59"/>
-    <w:lsdException w:name="Table Theme" w:semiHidden="1" w:unhideWhenUsed="1"/>
     <w:lsdException w:name="Placeholder Text" w:semiHidden="1"/>
     <w:lsdException w:name="No Spacing" w:uiPriority="1" w:qFormat="1"/>
     <w:lsdException w:name="Light Shading" w:uiPriority="60"/>
@@ -9721,6 +9714,7 @@
     <w:lsdException w:name="Smart Hyperlink" w:semiHidden="1" w:unhideWhenUsed="1"/>
     <w:lsdException w:name="Hashtag" w:semiHidden="1" w:unhideWhenUsed="1"/>
     <w:lsdException w:name="Unresolved Mention" w:semiHidden="1" w:unhideWhenUsed="1"/>
+    <w:lsdException w:name="Smart Link" w:semiHidden="1" w:unhideWhenUsed="1"/>
   </w:latentStyles>
   <w:style w:type="paragraph" w:default="1" w:styleId="Normal">
     <w:name w:val="Normal"/>
@@ -9731,7 +9725,7 @@
       <w:jc w:val="both"/>
     </w:pPr>
     <w:rPr>
-      <w:rFonts w:ascii="Times New Roman" w:eastAsia="新細明體" w:hAnsi="Times New Roman" w:cs="Times New Roman"/>
+      <w:rFonts w:ascii="Times New Roman" w:eastAsia="PMingLiU" w:hAnsi="Times New Roman" w:cs="Times New Roman"/>
       <w:sz w:val="24"/>
       <w:szCs w:val="24"/>
       <w:lang w:val="en-GB" w:eastAsia="en-US"/>
@@ -10023,7 +10017,7 @@
     <w:uiPriority w:val="9"/>
     <w:rsid w:val="002934B1"/>
     <w:rPr>
-      <w:rFonts w:ascii="Times New Roman" w:eastAsia="新細明體" w:hAnsi="Times New Roman" w:cs="Times New Roman"/>
+      <w:rFonts w:ascii="Times New Roman" w:eastAsia="PMingLiU" w:hAnsi="Times New Roman" w:cs="Times New Roman"/>
       <w:b/>
       <w:spacing w:val="5"/>
       <w:sz w:val="28"/>
@@ -10038,7 +10032,7 @@
     <w:uiPriority w:val="9"/>
     <w:rsid w:val="00983F78"/>
     <w:rPr>
-      <w:rFonts w:ascii="Times New Roman" w:eastAsia="新細明體" w:hAnsi="Times New Roman" w:cs="Times New Roman"/>
+      <w:rFonts w:ascii="Times New Roman" w:eastAsia="PMingLiU" w:hAnsi="Times New Roman" w:cs="Times New Roman"/>
       <w:i/>
       <w:spacing w:val="5"/>
       <w:sz w:val="24"/>
@@ -10068,7 +10062,7 @@
     <w:semiHidden/>
     <w:rsid w:val="002B6849"/>
     <w:rPr>
-      <w:rFonts w:ascii="Tahoma" w:eastAsia="新細明體" w:hAnsi="Tahoma" w:cs="Tahoma"/>
+      <w:rFonts w:ascii="Tahoma" w:eastAsia="PMingLiU" w:hAnsi="Tahoma" w:cs="Tahoma"/>
       <w:sz w:val="16"/>
       <w:szCs w:val="16"/>
       <w:lang w:eastAsia="en-US"/>
@@ -10283,7 +10277,7 @@
       <w:spacing w:after="0" w:line="240" w:lineRule="auto"/>
     </w:pPr>
     <w:rPr>
-      <w:rFonts w:ascii="Times New Roman" w:eastAsia="新細明體" w:hAnsi="Times New Roman" w:cs="Times New Roman"/>
+      <w:rFonts w:ascii="Times New Roman" w:eastAsia="PMingLiU" w:hAnsi="Times New Roman" w:cs="Times New Roman"/>
       <w:sz w:val="24"/>
       <w:szCs w:val="24"/>
       <w:lang w:eastAsia="en-US"/>
@@ -10311,7 +10305,7 @@
     <w:uiPriority w:val="99"/>
     <w:rsid w:val="006F0490"/>
     <w:rPr>
-      <w:rFonts w:ascii="Times New Roman" w:eastAsia="新細明體" w:hAnsi="Times New Roman" w:cs="Times New Roman"/>
+      <w:rFonts w:ascii="Times New Roman" w:eastAsia="PMingLiU" w:hAnsi="Times New Roman" w:cs="Times New Roman"/>
       <w:sz w:val="24"/>
       <w:szCs w:val="24"/>
       <w:lang w:eastAsia="en-US"/>
@@ -10339,7 +10333,7 @@
     <w:uiPriority w:val="99"/>
     <w:rsid w:val="006F0490"/>
     <w:rPr>
-      <w:rFonts w:ascii="Times New Roman" w:eastAsia="新細明體" w:hAnsi="Times New Roman" w:cs="Times New Roman"/>
+      <w:rFonts w:ascii="Times New Roman" w:eastAsia="PMingLiU" w:hAnsi="Times New Roman" w:cs="Times New Roman"/>
       <w:sz w:val="24"/>
       <w:szCs w:val="24"/>
       <w:lang w:eastAsia="en-US"/>
@@ -10492,7 +10486,7 @@
     <w:uiPriority w:val="29"/>
     <w:rsid w:val="002D4878"/>
     <w:rPr>
-      <w:rFonts w:ascii="Times New Roman" w:eastAsia="新細明體" w:hAnsi="Times New Roman" w:cs="Times New Roman"/>
+      <w:rFonts w:ascii="Times New Roman" w:eastAsia="PMingLiU" w:hAnsi="Times New Roman" w:cs="Times New Roman"/>
       <w:i/>
       <w:iCs/>
       <w:color w:val="000000" w:themeColor="text1"/>

</xml_diff>

<commit_message>
develop basic function about record
</commit_message>
<xml_diff>
--- a/document/FYP Final Report Template MPU.docx
+++ b/document/FYP Final Report Template MPU.docx
@@ -4783,6 +4783,9 @@
         <w:t>Results and Discussion</w:t>
       </w:r>
       <w:bookmarkEnd w:id="29"/>
+      <w:r>
+        <w:t xml:space="preserve"> </w:t>
+      </w:r>
     </w:p>
     <w:p>
       <w:pPr>
@@ -9456,6 +9459,7 @@
     <w:lsdException w:name="HTML Sample" w:semiHidden="1" w:unhideWhenUsed="1"/>
     <w:lsdException w:name="HTML Typewriter" w:semiHidden="1" w:unhideWhenUsed="1"/>
     <w:lsdException w:name="HTML Variable" w:semiHidden="1" w:unhideWhenUsed="1"/>
+    <w:lsdException w:name="Normal Table" w:semiHidden="1" w:unhideWhenUsed="1"/>
     <w:lsdException w:name="annotation subject" w:semiHidden="1" w:unhideWhenUsed="1"/>
     <w:lsdException w:name="No List" w:semiHidden="1" w:unhideWhenUsed="1"/>
     <w:lsdException w:name="Outline List 1" w:semiHidden="1" w:unhideWhenUsed="1"/>
@@ -9502,8 +9506,10 @@
     <w:lsdException w:name="Table Subtle 2" w:semiHidden="1" w:unhideWhenUsed="1"/>
     <w:lsdException w:name="Table Web 1" w:semiHidden="1" w:unhideWhenUsed="1"/>
     <w:lsdException w:name="Table Web 2" w:semiHidden="1" w:unhideWhenUsed="1"/>
+    <w:lsdException w:name="Table Web 3" w:semiHidden="1" w:unhideWhenUsed="1"/>
     <w:lsdException w:name="Balloon Text" w:semiHidden="1" w:unhideWhenUsed="1"/>
     <w:lsdException w:name="Table Grid" w:uiPriority="59"/>
+    <w:lsdException w:name="Table Theme" w:semiHidden="1" w:unhideWhenUsed="1"/>
     <w:lsdException w:name="Placeholder Text" w:semiHidden="1"/>
     <w:lsdException w:name="No Spacing" w:uiPriority="1" w:qFormat="1"/>
     <w:lsdException w:name="Light Shading" w:uiPriority="60"/>

</xml_diff>